<commit_message>
started making keras model
</commit_message>
<xml_diff>
--- a/working notes.docx
+++ b/working notes.docx
@@ -23,8 +23,6 @@
       <w:r>
         <w:t xml:space="preserve">, so the 0mph cases, which are also easy to annotate. </w:t>
       </w:r>
-      <w:bookmarkStart w:id="0" w:name="_GoBack"/>
-      <w:bookmarkEnd w:id="0"/>
     </w:p>
     <w:p>
       <w:pPr>
@@ -191,40 +189,101 @@
     </w:p>
     <w:p>
       <w:r>
-        <w:t>Crop&gt;edge detection&gt;</w:t>
+        <w:t xml:space="preserve">Initial concept: gray </w:t>
+      </w:r>
+      <w:proofErr w:type="spellStart"/>
+      <w:r>
+        <w:t>scale</w:t>
+      </w:r>
+      <w:r>
+        <w:t>Crop</w:t>
+      </w:r>
+      <w:proofErr w:type="spellEnd"/>
+      <w:r>
+        <w:t>&gt;edge detection&gt;</w:t>
       </w:r>
       <w:r>
         <w:t>concatenate (</w:t>
       </w:r>
       <w:r>
-        <w:t xml:space="preserve">previous frame, current frame)&gt;2D </w:t>
+        <w:t>previous frame, current frame)&gt;2D Conv</w:t>
+      </w:r>
+      <w:proofErr w:type="gramStart"/>
+      <w:r>
+        <w:t>&gt;(</w:t>
+      </w:r>
+      <w:proofErr w:type="gramEnd"/>
+      <w:r>
+        <w:t xml:space="preserve">maybe some stuff </w:t>
+      </w:r>
+      <w:r>
+        <w:t>like</w:t>
+      </w:r>
+      <w:r>
+        <w:t xml:space="preserve"> pooling or other&gt;(maybe more conv)&gt;dense layer&gt;speed value</w:t>
+      </w:r>
+      <w:r>
+        <w:t>.</w:t>
+      </w:r>
+    </w:p>
+    <w:p>
+      <w:r>
+        <w:t>Then after some quick search for reasonable 2dConv net architectures as a starting point, I found “</w:t>
+      </w:r>
+      <w:r>
+        <w:t>Vehicle Motion Detection using CNN</w:t>
+      </w:r>
+      <w:r>
+        <w:t xml:space="preserve">”, by </w:t>
       </w:r>
       <w:proofErr w:type="spellStart"/>
       <w:r>
-        <w:t>ConvNet</w:t>
+        <w:t>Yaqi</w:t>
       </w:r>
       <w:proofErr w:type="spellEnd"/>
-      <w:proofErr w:type="gramStart"/>
-      <w:r>
-        <w:t>&gt;(</w:t>
-      </w:r>
-      <w:proofErr w:type="gramEnd"/>
-      <w:r>
-        <w:t xml:space="preserve">maybe some stuff </w:t>
-      </w:r>
-      <w:r>
-        <w:t>like</w:t>
-      </w:r>
-      <w:r>
-        <w:t xml:space="preserve"> pooling or other&gt;(maybe more convnet)&gt;dense layer&gt;speed value</w:t>
-      </w:r>
+      <w:r>
+        <w:t xml:space="preserve"> Zhang</w:t>
+      </w:r>
+      <w:r>
+        <w:t xml:space="preserve">, which led me to </w:t>
+      </w:r>
+      <w:r>
+        <w:t>cv2.calcOpticalFlowFarneback</w:t>
+      </w:r>
+      <w:r>
+        <w:t>, which I will use in place of the edge detection.</w:t>
+      </w:r>
+    </w:p>
+    <w:p>
+      <w:r>
+        <w:lastRenderedPageBreak/>
+        <w:t>Concept 2: grey scale&gt;crop&gt;</w:t>
+      </w:r>
+      <w:r>
+        <w:t>cv2.calcOpticalFlowFarneback</w:t>
+      </w:r>
+      <w:r>
+        <w:t>&gt;2dConv</w:t>
+      </w:r>
+      <w:r>
+        <w:t xml:space="preserve">&gt; dense layer&gt;speed value. This is very simple but I </w:t>
+      </w:r>
+      <w:proofErr w:type="spellStart"/>
+      <w:r>
+        <w:t>gotta</w:t>
+      </w:r>
+      <w:proofErr w:type="spellEnd"/>
+      <w:r>
+        <w:t xml:space="preserve"> start somewhere. </w:t>
+      </w:r>
+      <w:bookmarkStart w:id="0" w:name="_GoBack"/>
+      <w:bookmarkEnd w:id="0"/>
     </w:p>
     <w:p>
       <w:pPr>
         <w:pStyle w:val="Heading2"/>
       </w:pPr>
       <w:r>
-        <w:lastRenderedPageBreak/>
         <w:t>Cropping frames</w:t>
       </w:r>
     </w:p>
@@ -317,6 +376,7 @@
         <w:rPr>
           <w:noProof/>
         </w:rPr>
+        <w:lastRenderedPageBreak/>
         <w:drawing>
           <wp:inline distT="0" distB="0" distL="0" distR="0" wp14:anchorId="3CD60868" wp14:editId="7A0D512C">
             <wp:extent cx="6105525" cy="3333750"/>
@@ -367,7 +427,91 @@
         </w:drawing>
       </w:r>
     </w:p>
-    <w:p/>
+    <w:p>
+      <w:r>
+        <w:t xml:space="preserve">The top of the image is typically full of sky or other stuff we don’t need. </w:t>
+      </w:r>
+    </w:p>
+    <w:p>
+      <w:r>
+        <w:t xml:space="preserve">imgc0 = </w:t>
+      </w:r>
+      <w:proofErr w:type="spellStart"/>
+      <w:proofErr w:type="gramStart"/>
+      <w:r>
+        <w:t>img</w:t>
+      </w:r>
+      <w:proofErr w:type="spellEnd"/>
+      <w:r>
+        <w:t>[</w:t>
+      </w:r>
+      <w:proofErr w:type="gramEnd"/>
+      <w:r>
+        <w:t>100:350, 0:639]</w:t>
+      </w:r>
+    </w:p>
+    <w:p>
+      <w:r>
+        <w:rPr>
+          <w:noProof/>
+        </w:rPr>
+        <w:drawing>
+          <wp:inline distT="0" distB="0" distL="0" distR="0" wp14:anchorId="62DCC231" wp14:editId="43218F98">
+            <wp:extent cx="6105525" cy="2400300"/>
+            <wp:effectExtent l="38100" t="38100" r="47625" b="38100"/>
+            <wp:docPr id="5" name="Picture 5"/>
+            <wp:cNvGraphicFramePr>
+              <a:graphicFrameLocks xmlns:a="http://schemas.openxmlformats.org/drawingml/2006/main" noChangeAspect="1"/>
+            </wp:cNvGraphicFramePr>
+            <a:graphic xmlns:a="http://schemas.openxmlformats.org/drawingml/2006/main">
+              <a:graphicData uri="http://schemas.openxmlformats.org/drawingml/2006/picture">
+                <pic:pic xmlns:pic="http://schemas.openxmlformats.org/drawingml/2006/picture">
+                  <pic:nvPicPr>
+                    <pic:cNvPr id="0" name="Picture 1"/>
+                    <pic:cNvPicPr>
+                      <a:picLocks noChangeAspect="1" noChangeArrowheads="1"/>
+                    </pic:cNvPicPr>
+                  </pic:nvPicPr>
+                  <pic:blipFill>
+                    <a:blip r:embed="rId8">
+                      <a:extLst>
+                        <a:ext uri="{28A0092B-C50C-407E-A947-70E740481C1C}">
+                          <a14:useLocalDpi xmlns:a14="http://schemas.microsoft.com/office/drawing/2010/main" val="0"/>
+                        </a:ext>
+                      </a:extLst>
+                    </a:blip>
+                    <a:srcRect/>
+                    <a:stretch>
+                      <a:fillRect/>
+                    </a:stretch>
+                  </pic:blipFill>
+                  <pic:spPr bwMode="auto">
+                    <a:xfrm>
+                      <a:off x="0" y="0"/>
+                      <a:ext cx="6105525" cy="2400300"/>
+                    </a:xfrm>
+                    <a:prstGeom prst="rect">
+                      <a:avLst/>
+                    </a:prstGeom>
+                    <a:noFill/>
+                    <a:ln w="28575">
+                      <a:solidFill>
+                        <a:schemeClr val="accent6"/>
+                      </a:solidFill>
+                    </a:ln>
+                  </pic:spPr>
+                </pic:pic>
+              </a:graphicData>
+            </a:graphic>
+          </wp:inline>
+        </w:drawing>
+      </w:r>
+    </w:p>
+    <w:p>
+      <w:r>
+        <w:t>We’ll try this.</w:t>
+      </w:r>
+    </w:p>
     <w:p>
       <w:pPr>
         <w:pStyle w:val="Heading2"/>
@@ -402,6 +546,7 @@
         <w:rPr>
           <w:noProof/>
         </w:rPr>
+        <w:lastRenderedPageBreak/>
         <w:drawing>
           <wp:inline distT="0" distB="0" distL="0" distR="0" wp14:anchorId="295B686E" wp14:editId="156949D8">
             <wp:extent cx="6858000" cy="1885950"/>
@@ -420,7 +565,7 @@
                     </pic:cNvPicPr>
                   </pic:nvPicPr>
                   <pic:blipFill>
-                    <a:blip r:embed="rId8">
+                    <a:blip r:embed="rId9">
                       <a:extLst>
                         <a:ext uri="{28A0092B-C50C-407E-A947-70E740481C1C}">
                           <a14:useLocalDpi xmlns:a14="http://schemas.microsoft.com/office/drawing/2010/main" val="0"/>
@@ -483,7 +628,7 @@
                     </pic:cNvPicPr>
                   </pic:nvPicPr>
                   <pic:blipFill>
-                    <a:blip r:embed="rId9">
+                    <a:blip r:embed="rId10">
                       <a:extLst>
                         <a:ext uri="{28A0092B-C50C-407E-A947-70E740481C1C}">
                           <a14:useLocalDpi xmlns:a14="http://schemas.microsoft.com/office/drawing/2010/main" val="0"/>
@@ -526,9 +671,9 @@
           <w:noProof/>
         </w:rPr>
         <w:drawing>
-          <wp:inline distT="0" distB="0" distL="0" distR="0" wp14:anchorId="0A940E32" wp14:editId="7CCCDDA3">
+          <wp:inline distT="0" distB="0" distL="0" distR="0" wp14:anchorId="0A940E32" wp14:editId="3B2D13C4">
             <wp:extent cx="6858000" cy="1885950"/>
-            <wp:effectExtent l="0" t="0" r="0" b="0"/>
+            <wp:effectExtent l="38100" t="38100" r="38100" b="38100"/>
             <wp:docPr id="11" name="Picture 11"/>
             <wp:cNvGraphicFramePr>
               <a:graphicFrameLocks xmlns:a="http://schemas.openxmlformats.org/drawingml/2006/main" noChangeAspect="1"/>
@@ -543,7 +688,72 @@
                     </pic:cNvPicPr>
                   </pic:nvPicPr>
                   <pic:blipFill>
-                    <a:blip r:embed="rId10">
+                    <a:blip r:embed="rId11">
+                      <a:extLst>
+                        <a:ext uri="{28A0092B-C50C-407E-A947-70E740481C1C}">
+                          <a14:useLocalDpi xmlns:a14="http://schemas.microsoft.com/office/drawing/2010/main" val="0"/>
+                        </a:ext>
+                      </a:extLst>
+                    </a:blip>
+                    <a:srcRect/>
+                    <a:stretch>
+                      <a:fillRect/>
+                    </a:stretch>
+                  </pic:blipFill>
+                  <pic:spPr bwMode="auto">
+                    <a:xfrm>
+                      <a:off x="0" y="0"/>
+                      <a:ext cx="6858000" cy="1885950"/>
+                    </a:xfrm>
+                    <a:prstGeom prst="rect">
+                      <a:avLst/>
+                    </a:prstGeom>
+                    <a:noFill/>
+                    <a:ln w="38100">
+                      <a:solidFill>
+                        <a:schemeClr val="accent6"/>
+                      </a:solidFill>
+                    </a:ln>
+                  </pic:spPr>
+                </pic:pic>
+              </a:graphicData>
+            </a:graphic>
+          </wp:inline>
+        </w:drawing>
+      </w:r>
+    </w:p>
+    <w:p>
+      <w:r>
+        <w:t>100,200</w:t>
+      </w:r>
+      <w:r>
+        <w:t>. Not bad either, but less road side features, might be a good thing?</w:t>
+      </w:r>
+    </w:p>
+    <w:p>
+      <w:r>
+        <w:rPr>
+          <w:noProof/>
+        </w:rPr>
+        <w:drawing>
+          <wp:inline distT="0" distB="0" distL="0" distR="0" wp14:anchorId="04DA7AF1" wp14:editId="3C97CFF0">
+            <wp:extent cx="6858000" cy="1885950"/>
+            <wp:effectExtent l="0" t="0" r="0" b="0"/>
+            <wp:docPr id="8" name="Picture 8"/>
+            <wp:cNvGraphicFramePr>
+              <a:graphicFrameLocks xmlns:a="http://schemas.openxmlformats.org/drawingml/2006/main" noChangeAspect="1"/>
+            </wp:cNvGraphicFramePr>
+            <a:graphic xmlns:a="http://schemas.openxmlformats.org/drawingml/2006/main">
+              <a:graphicData uri="http://schemas.openxmlformats.org/drawingml/2006/picture">
+                <pic:pic xmlns:pic="http://schemas.openxmlformats.org/drawingml/2006/picture">
+                  <pic:nvPicPr>
+                    <pic:cNvPr id="0" name="Picture 6"/>
+                    <pic:cNvPicPr>
+                      <a:picLocks noChangeAspect="1" noChangeArrowheads="1"/>
+                    </pic:cNvPicPr>
+                  </pic:nvPicPr>
+                  <pic:blipFill>
+                    <a:blip r:embed="rId12">
                       <a:extLst>
                         <a:ext uri="{28A0092B-C50C-407E-A947-70E740481C1C}">
                           <a14:useLocalDpi xmlns:a14="http://schemas.microsoft.com/office/drawing/2010/main" val="0"/>
@@ -577,10 +787,7 @@
     </w:p>
     <w:p>
       <w:r>
-        <w:t>100,200</w:t>
-      </w:r>
-      <w:r>
-        <w:t>. Not bad either, but less road side features, might be a good thing?</w:t>
+        <w:t>200,400. Not enough stuff left. If lane lines were always present, this might do, but I can rely on that.</w:t>
       </w:r>
     </w:p>
     <w:p>
@@ -589,66 +796,6 @@
           <w:noProof/>
         </w:rPr>
         <w:lastRenderedPageBreak/>
-        <w:drawing>
-          <wp:inline distT="0" distB="0" distL="0" distR="0" wp14:anchorId="04DA7AF1" wp14:editId="3C97CFF0">
-            <wp:extent cx="6858000" cy="1885950"/>
-            <wp:effectExtent l="0" t="0" r="0" b="0"/>
-            <wp:docPr id="8" name="Picture 8"/>
-            <wp:cNvGraphicFramePr>
-              <a:graphicFrameLocks xmlns:a="http://schemas.openxmlformats.org/drawingml/2006/main" noChangeAspect="1"/>
-            </wp:cNvGraphicFramePr>
-            <a:graphic xmlns:a="http://schemas.openxmlformats.org/drawingml/2006/main">
-              <a:graphicData uri="http://schemas.openxmlformats.org/drawingml/2006/picture">
-                <pic:pic xmlns:pic="http://schemas.openxmlformats.org/drawingml/2006/picture">
-                  <pic:nvPicPr>
-                    <pic:cNvPr id="0" name="Picture 6"/>
-                    <pic:cNvPicPr>
-                      <a:picLocks noChangeAspect="1" noChangeArrowheads="1"/>
-                    </pic:cNvPicPr>
-                  </pic:nvPicPr>
-                  <pic:blipFill>
-                    <a:blip r:embed="rId11">
-                      <a:extLst>
-                        <a:ext uri="{28A0092B-C50C-407E-A947-70E740481C1C}">
-                          <a14:useLocalDpi xmlns:a14="http://schemas.microsoft.com/office/drawing/2010/main" val="0"/>
-                        </a:ext>
-                      </a:extLst>
-                    </a:blip>
-                    <a:srcRect/>
-                    <a:stretch>
-                      <a:fillRect/>
-                    </a:stretch>
-                  </pic:blipFill>
-                  <pic:spPr bwMode="auto">
-                    <a:xfrm>
-                      <a:off x="0" y="0"/>
-                      <a:ext cx="6858000" cy="1885950"/>
-                    </a:xfrm>
-                    <a:prstGeom prst="rect">
-                      <a:avLst/>
-                    </a:prstGeom>
-                    <a:noFill/>
-                    <a:ln>
-                      <a:noFill/>
-                    </a:ln>
-                  </pic:spPr>
-                </pic:pic>
-              </a:graphicData>
-            </a:graphic>
-          </wp:inline>
-        </w:drawing>
-      </w:r>
-    </w:p>
-    <w:p>
-      <w:r>
-        <w:t>200,400. Not enough stuff left. If lane lines were always present, this might do, but I can rely on that.</w:t>
-      </w:r>
-    </w:p>
-    <w:p>
-      <w:r>
-        <w:rPr>
-          <w:noProof/>
-        </w:rPr>
         <w:drawing>
           <wp:inline distT="0" distB="0" distL="0" distR="0" wp14:anchorId="65282EAD" wp14:editId="35D3B42D">
             <wp:extent cx="6858000" cy="1895475"/>
@@ -667,7 +814,7 @@
                     </pic:cNvPicPr>
                   </pic:nvPicPr>
                   <pic:blipFill>
-                    <a:blip r:embed="rId12">
+                    <a:blip r:embed="rId13">
                       <a:extLst>
                         <a:ext uri="{28A0092B-C50C-407E-A947-70E740481C1C}">
                           <a14:useLocalDpi xmlns:a14="http://schemas.microsoft.com/office/drawing/2010/main" val="0"/>
@@ -699,7 +846,6 @@
         </w:drawing>
       </w:r>
     </w:p>
-    <w:p/>
     <w:p>
       <w:r>
         <w:t xml:space="preserve">I’ll start with 75, 150. </w:t>
@@ -735,7 +881,146 @@
         <w:t>Toolchain not installed yet.</w:t>
       </w:r>
     </w:p>
-    <w:p/>
+    <w:p>
+      <w:pPr>
+        <w:pStyle w:val="Heading2"/>
+      </w:pPr>
+      <w:r>
+        <w:t>Optical Flow</w:t>
+      </w:r>
+    </w:p>
+    <w:p>
+      <w:r>
+        <w:t xml:space="preserve">Default settings from </w:t>
+      </w:r>
+      <w:proofErr w:type="spellStart"/>
+      <w:r>
+        <w:t>opencv</w:t>
+      </w:r>
+      <w:proofErr w:type="spellEnd"/>
+      <w:r>
+        <w:t xml:space="preserve"> example opt_flow.py </w:t>
+      </w:r>
+    </w:p>
+    <w:p>
+      <w:r>
+        <w:rPr>
+          <w:noProof/>
+        </w:rPr>
+        <w:drawing>
+          <wp:inline distT="0" distB="0" distL="0" distR="0" wp14:anchorId="59B7C59A" wp14:editId="29AA7DC9">
+            <wp:extent cx="6105525" cy="3343275"/>
+            <wp:effectExtent l="0" t="0" r="9525" b="9525"/>
+            <wp:docPr id="6" name="Picture 6"/>
+            <wp:cNvGraphicFramePr>
+              <a:graphicFrameLocks xmlns:a="http://schemas.openxmlformats.org/drawingml/2006/main" noChangeAspect="1"/>
+            </wp:cNvGraphicFramePr>
+            <a:graphic xmlns:a="http://schemas.openxmlformats.org/drawingml/2006/main">
+              <a:graphicData uri="http://schemas.openxmlformats.org/drawingml/2006/picture">
+                <pic:pic xmlns:pic="http://schemas.openxmlformats.org/drawingml/2006/picture">
+                  <pic:nvPicPr>
+                    <pic:cNvPr id="0" name="Picture 2"/>
+                    <pic:cNvPicPr>
+                      <a:picLocks noChangeAspect="1" noChangeArrowheads="1"/>
+                    </pic:cNvPicPr>
+                  </pic:nvPicPr>
+                  <pic:blipFill>
+                    <a:blip r:embed="rId14">
+                      <a:extLst>
+                        <a:ext uri="{28A0092B-C50C-407E-A947-70E740481C1C}">
+                          <a14:useLocalDpi xmlns:a14="http://schemas.microsoft.com/office/drawing/2010/main" val="0"/>
+                        </a:ext>
+                      </a:extLst>
+                    </a:blip>
+                    <a:srcRect/>
+                    <a:stretch>
+                      <a:fillRect/>
+                    </a:stretch>
+                  </pic:blipFill>
+                  <pic:spPr bwMode="auto">
+                    <a:xfrm>
+                      <a:off x="0" y="0"/>
+                      <a:ext cx="6105525" cy="3343275"/>
+                    </a:xfrm>
+                    <a:prstGeom prst="rect">
+                      <a:avLst/>
+                    </a:prstGeom>
+                    <a:noFill/>
+                    <a:ln>
+                      <a:noFill/>
+                    </a:ln>
+                  </pic:spPr>
+                </pic:pic>
+              </a:graphicData>
+            </a:graphic>
+          </wp:inline>
+        </w:drawing>
+      </w:r>
+    </w:p>
+    <w:p>
+      <w:r>
+        <w:t xml:space="preserve">Maybe this also works well with </w:t>
+      </w:r>
+      <w:r>
+        <w:t>images of canny edges? Looks like it does</w:t>
+      </w:r>
+    </w:p>
+    <w:p>
+      <w:r>
+        <w:rPr>
+          <w:noProof/>
+        </w:rPr>
+        <w:lastRenderedPageBreak/>
+        <w:drawing>
+          <wp:inline distT="0" distB="0" distL="0" distR="0" wp14:anchorId="505FB748" wp14:editId="17F0B76E">
+            <wp:extent cx="6115050" cy="2409825"/>
+            <wp:effectExtent l="0" t="0" r="0" b="9525"/>
+            <wp:docPr id="12" name="Picture 12"/>
+            <wp:cNvGraphicFramePr>
+              <a:graphicFrameLocks xmlns:a="http://schemas.openxmlformats.org/drawingml/2006/main" noChangeAspect="1"/>
+            </wp:cNvGraphicFramePr>
+            <a:graphic xmlns:a="http://schemas.openxmlformats.org/drawingml/2006/main">
+              <a:graphicData uri="http://schemas.openxmlformats.org/drawingml/2006/picture">
+                <pic:pic xmlns:pic="http://schemas.openxmlformats.org/drawingml/2006/picture">
+                  <pic:nvPicPr>
+                    <pic:cNvPr id="0" name="Picture 3"/>
+                    <pic:cNvPicPr>
+                      <a:picLocks noChangeAspect="1" noChangeArrowheads="1"/>
+                    </pic:cNvPicPr>
+                  </pic:nvPicPr>
+                  <pic:blipFill>
+                    <a:blip r:embed="rId15">
+                      <a:extLst>
+                        <a:ext uri="{28A0092B-C50C-407E-A947-70E740481C1C}">
+                          <a14:useLocalDpi xmlns:a14="http://schemas.microsoft.com/office/drawing/2010/main" val="0"/>
+                        </a:ext>
+                      </a:extLst>
+                    </a:blip>
+                    <a:srcRect/>
+                    <a:stretch>
+                      <a:fillRect/>
+                    </a:stretch>
+                  </pic:blipFill>
+                  <pic:spPr bwMode="auto">
+                    <a:xfrm>
+                      <a:off x="0" y="0"/>
+                      <a:ext cx="6115050" cy="2409825"/>
+                    </a:xfrm>
+                    <a:prstGeom prst="rect">
+                      <a:avLst/>
+                    </a:prstGeom>
+                    <a:noFill/>
+                    <a:ln>
+                      <a:noFill/>
+                    </a:ln>
+                  </pic:spPr>
+                </pic:pic>
+              </a:graphicData>
+            </a:graphic>
+          </wp:inline>
+        </w:drawing>
+      </w:r>
+    </w:p>
     <w:sectPr>
       <w:pgSz w:w="12240" w:h="15840"/>
       <w:pgMar w:top="720" w:right="720" w:bottom="720" w:left="720" w:header="720" w:footer="720" w:gutter="0"/>

</xml_diff>

<commit_message>
someparts ofo custom layer functions are working. before removing old version of cvpreprocess
</commit_message>
<xml_diff>
--- a/working notes.docx
+++ b/working notes.docx
@@ -60,7 +60,7 @@
                     </pic:cNvPicPr>
                   </pic:nvPicPr>
                   <pic:blipFill>
-                    <a:blip r:embed="rId4">
+                    <a:blip r:embed="rId5">
                       <a:extLst>
                         <a:ext uri="{28A0092B-C50C-407E-A947-70E740481C1C}">
                           <a14:useLocalDpi xmlns:a14="http://schemas.microsoft.com/office/drawing/2010/main" val="0"/>
@@ -128,7 +128,7 @@
                     </pic:cNvPicPr>
                   </pic:nvPicPr>
                   <pic:blipFill>
-                    <a:blip r:embed="rId5">
+                    <a:blip r:embed="rId6">
                       <a:extLst>
                         <a:ext uri="{28A0092B-C50C-407E-A947-70E740481C1C}">
                           <a14:useLocalDpi xmlns:a14="http://schemas.microsoft.com/office/drawing/2010/main" val="0"/>
@@ -170,6 +170,27 @@
         <w:pStyle w:val="Heading1"/>
       </w:pPr>
       <w:r>
+        <w:t>data preparation</w:t>
+      </w:r>
+    </w:p>
+    <w:p>
+      <w:r>
+        <w:t xml:space="preserve">batch shuffling from </w:t>
+      </w:r>
+      <w:hyperlink r:id="rId7" w:history="1">
+        <w:r>
+          <w:rPr>
+            <w:rStyle w:val="Hyperlink"/>
+          </w:rPr>
+          <w:t>https://chatbotslife.com/autonomous-vehicle-speed-estimation-from-dashboard-cam-ca96c24120e4</w:t>
+        </w:r>
+      </w:hyperlink>
+    </w:p>
+    <w:p>
+      <w:pPr>
+        <w:pStyle w:val="Heading1"/>
+      </w:pPr>
+      <w:r>
         <w:t>Top level model</w:t>
       </w:r>
     </w:p>
@@ -189,6 +210,7 @@
     </w:p>
     <w:p>
       <w:r>
+        <w:lastRenderedPageBreak/>
         <w:t xml:space="preserve">Initial concept: gray </w:t>
       </w:r>
       <w:proofErr w:type="spellStart"/>
@@ -256,7 +278,6 @@
     </w:p>
     <w:p>
       <w:r>
-        <w:lastRenderedPageBreak/>
         <w:t>Concept 2: grey scale&gt;crop&gt;</w:t>
       </w:r>
       <w:r>
@@ -276,8 +297,6 @@
       <w:r>
         <w:t xml:space="preserve"> start somewhere. </w:t>
       </w:r>
-      <w:bookmarkStart w:id="0" w:name="_GoBack"/>
-      <w:bookmarkEnd w:id="0"/>
     </w:p>
     <w:p>
       <w:pPr>
@@ -310,7 +329,7 @@
                     </pic:cNvPicPr>
                   </pic:nvPicPr>
                   <pic:blipFill>
-                    <a:blip r:embed="rId6">
+                    <a:blip r:embed="rId8">
                       <a:extLst>
                         <a:ext uri="{28A0092B-C50C-407E-A947-70E740481C1C}">
                           <a14:useLocalDpi xmlns:a14="http://schemas.microsoft.com/office/drawing/2010/main" val="0"/>
@@ -395,7 +414,7 @@
                     </pic:cNvPicPr>
                   </pic:nvPicPr>
                   <pic:blipFill>
-                    <a:blip r:embed="rId7">
+                    <a:blip r:embed="rId9">
                       <a:extLst>
                         <a:ext uri="{28A0092B-C50C-407E-A947-70E740481C1C}">
                           <a14:useLocalDpi xmlns:a14="http://schemas.microsoft.com/office/drawing/2010/main" val="0"/>
@@ -473,7 +492,7 @@
                     </pic:cNvPicPr>
                   </pic:nvPicPr>
                   <pic:blipFill>
-                    <a:blip r:embed="rId8">
+                    <a:blip r:embed="rId10">
                       <a:extLst>
                         <a:ext uri="{28A0092B-C50C-407E-A947-70E740481C1C}">
                           <a14:useLocalDpi xmlns:a14="http://schemas.microsoft.com/office/drawing/2010/main" val="0"/>
@@ -565,7 +584,7 @@
                     </pic:cNvPicPr>
                   </pic:nvPicPr>
                   <pic:blipFill>
-                    <a:blip r:embed="rId9">
+                    <a:blip r:embed="rId11">
                       <a:extLst>
                         <a:ext uri="{28A0092B-C50C-407E-A947-70E740481C1C}">
                           <a14:useLocalDpi xmlns:a14="http://schemas.microsoft.com/office/drawing/2010/main" val="0"/>
@@ -628,7 +647,7 @@
                     </pic:cNvPicPr>
                   </pic:nvPicPr>
                   <pic:blipFill>
-                    <a:blip r:embed="rId10">
+                    <a:blip r:embed="rId12">
                       <a:extLst>
                         <a:ext uri="{28A0092B-C50C-407E-A947-70E740481C1C}">
                           <a14:useLocalDpi xmlns:a14="http://schemas.microsoft.com/office/drawing/2010/main" val="0"/>
@@ -688,7 +707,7 @@
                     </pic:cNvPicPr>
                   </pic:nvPicPr>
                   <pic:blipFill>
-                    <a:blip r:embed="rId11">
+                    <a:blip r:embed="rId13">
                       <a:extLst>
                         <a:ext uri="{28A0092B-C50C-407E-A947-70E740481C1C}">
                           <a14:useLocalDpi xmlns:a14="http://schemas.microsoft.com/office/drawing/2010/main" val="0"/>
@@ -753,7 +772,7 @@
                     </pic:cNvPicPr>
                   </pic:nvPicPr>
                   <pic:blipFill>
-                    <a:blip r:embed="rId12">
+                    <a:blip r:embed="rId14">
                       <a:extLst>
                         <a:ext uri="{28A0092B-C50C-407E-A947-70E740481C1C}">
                           <a14:useLocalDpi xmlns:a14="http://schemas.microsoft.com/office/drawing/2010/main" val="0"/>
@@ -814,7 +833,7 @@
                     </pic:cNvPicPr>
                   </pic:nvPicPr>
                   <pic:blipFill>
-                    <a:blip r:embed="rId13">
+                    <a:blip r:embed="rId15">
                       <a:extLst>
                         <a:ext uri="{28A0092B-C50C-407E-A947-70E740481C1C}">
                           <a14:useLocalDpi xmlns:a14="http://schemas.microsoft.com/office/drawing/2010/main" val="0"/>
@@ -925,7 +944,7 @@
                     </pic:cNvPicPr>
                   </pic:nvPicPr>
                   <pic:blipFill>
-                    <a:blip r:embed="rId14">
+                    <a:blip r:embed="rId16">
                       <a:extLst>
                         <a:ext uri="{28A0092B-C50C-407E-A947-70E740481C1C}">
                           <a14:useLocalDpi xmlns:a14="http://schemas.microsoft.com/office/drawing/2010/main" val="0"/>
@@ -989,7 +1008,7 @@
                     </pic:cNvPicPr>
                   </pic:nvPicPr>
                   <pic:blipFill>
-                    <a:blip r:embed="rId15">
+                    <a:blip r:embed="rId17">
                       <a:extLst>
                         <a:ext uri="{28A0092B-C50C-407E-A947-70E740481C1C}">
                           <a14:useLocalDpi xmlns:a14="http://schemas.microsoft.com/office/drawing/2010/main" val="0"/>
@@ -1021,6 +1040,83 @@
         </w:drawing>
       </w:r>
     </w:p>
+    <w:p/>
+    <w:p>
+      <w:pPr>
+        <w:pStyle w:val="Heading3"/>
+      </w:pPr>
+      <w:r>
+        <w:t xml:space="preserve">Developing the functions which make up the custom </w:t>
+      </w:r>
+      <w:proofErr w:type="spellStart"/>
+      <w:r>
+        <w:t>keras</w:t>
+      </w:r>
+      <w:proofErr w:type="spellEnd"/>
+      <w:r>
+        <w:t xml:space="preserve"> layer</w:t>
+      </w:r>
+    </w:p>
+    <w:p>
+      <w:r>
+        <w:t>Stack looks like this:</w:t>
+      </w:r>
+    </w:p>
+    <w:p>
+      <w:pPr>
+        <w:pStyle w:val="ListParagraph"/>
+        <w:numPr>
+          <w:ilvl w:val="0"/>
+          <w:numId w:val="1"/>
+        </w:numPr>
+      </w:pPr>
+      <w:proofErr w:type="spellStart"/>
+      <w:r>
+        <w:t>CustomLayer</w:t>
+      </w:r>
+      <w:proofErr w:type="spellEnd"/>
+    </w:p>
+    <w:p>
+      <w:pPr>
+        <w:pStyle w:val="ListParagraph"/>
+        <w:numPr>
+          <w:ilvl w:val="1"/>
+          <w:numId w:val="1"/>
+        </w:numPr>
+      </w:pPr>
+      <w:proofErr w:type="spellStart"/>
+      <w:r>
+        <w:t>image_tensor_func</w:t>
+      </w:r>
+      <w:proofErr w:type="spellEnd"/>
+    </w:p>
+    <w:p>
+      <w:pPr>
+        <w:pStyle w:val="ListParagraph"/>
+        <w:numPr>
+          <w:ilvl w:val="2"/>
+          <w:numId w:val="1"/>
+        </w:numPr>
+      </w:pPr>
+      <w:r>
+        <w:t>cv2_preprocess_tnsr_fcn</w:t>
+      </w:r>
+    </w:p>
+    <w:p/>
+    <w:p>
+      <w:r>
+        <w:t xml:space="preserve">I have test function for </w:t>
+      </w:r>
+      <w:r>
+        <w:t>cv2_preprocess_tnsr_fcn</w:t>
+      </w:r>
+      <w:r>
+        <w:t xml:space="preserve">. These were last seen here: </w:t>
+      </w:r>
+      <w:bookmarkStart w:id="0" w:name="_GoBack"/>
+      <w:bookmarkEnd w:id="0"/>
+    </w:p>
+    <w:p/>
     <w:sectPr>
       <w:pgSz w:w="12240" w:h="15840"/>
       <w:pgMar w:top="720" w:right="720" w:bottom="720" w:left="720" w:header="720" w:footer="720" w:gutter="0"/>
@@ -1029,6 +1125,127 @@
     </w:sectPr>
   </w:body>
 </w:document>
+</file>
+
+<file path=word/numbering.xml><?xml version="1.0" encoding="utf-8"?>
+<w:numbering xmlns:wpc="http://schemas.microsoft.com/office/word/2010/wordprocessingCanvas" xmlns:cx="http://schemas.microsoft.com/office/drawing/2014/chartex" xmlns:cx1="http://schemas.microsoft.com/office/drawing/2015/9/8/chartex" xmlns:cx2="http://schemas.microsoft.com/office/drawing/2015/10/21/chartex" xmlns:cx3="http://schemas.microsoft.com/office/drawing/2016/5/9/chartex" xmlns:cx4="http://schemas.microsoft.com/office/drawing/2016/5/10/chartex" xmlns:cx5="http://schemas.microsoft.com/office/drawing/2016/5/11/chartex" xmlns:cx6="http://schemas.microsoft.com/office/drawing/2016/5/12/chartex" xmlns:cx7="http://schemas.microsoft.com/office/drawing/2016/5/13/chartex" xmlns:cx8="http://schemas.microsoft.com/office/drawing/2016/5/14/chartex" xmlns:mc="http://schemas.openxmlformats.org/markup-compatibility/2006" xmlns:aink="http://schemas.microsoft.com/office/drawing/2016/ink" xmlns:am3d="http://schemas.microsoft.com/office/drawing/2017/model3d" xmlns:o="urn:schemas-microsoft-com:office:office" xmlns:r="http://schemas.openxmlformats.org/officeDocument/2006/relationships" xmlns:m="http://schemas.openxmlformats.org/officeDocument/2006/math" xmlns:v="urn:schemas-microsoft-com:vml" xmlns:wp14="http://schemas.microsoft.com/office/word/2010/wordprocessingDrawing" xmlns:wp="http://schemas.openxmlformats.org/drawingml/2006/wordprocessingDrawing" xmlns:w10="urn:schemas-microsoft-com:office:word" xmlns:w="http://schemas.openxmlformats.org/wordprocessingml/2006/main" xmlns:w14="http://schemas.microsoft.com/office/word/2010/wordml" xmlns:w15="http://schemas.microsoft.com/office/word/2012/wordml" xmlns:w16cid="http://schemas.microsoft.com/office/word/2016/wordml/cid" xmlns:w16se="http://schemas.microsoft.com/office/word/2015/wordml/symex" xmlns:wpg="http://schemas.microsoft.com/office/word/2010/wordprocessingGroup" xmlns:wpi="http://schemas.microsoft.com/office/word/2010/wordprocessingInk" xmlns:wne="http://schemas.microsoft.com/office/word/2006/wordml" xmlns:wps="http://schemas.microsoft.com/office/word/2010/wordprocessingShape" mc:Ignorable="w14 w15 w16se w16cid wp14">
+  <w:abstractNum w:abstractNumId="0" w15:restartNumberingAfterBreak="0">
+    <w:nsid w:val="1DD937B7"/>
+    <w:multiLevelType w:val="hybridMultilevel"/>
+    <w:tmpl w:val="6C9C06E2"/>
+    <w:lvl w:ilvl="0" w:tplc="04090001">
+      <w:start w:val="1"/>
+      <w:numFmt w:val="bullet"/>
+      <w:lvlText w:val=""/>
+      <w:lvlJc w:val="left"/>
+      <w:pPr>
+        <w:ind w:left="720" w:hanging="360"/>
+      </w:pPr>
+      <w:rPr>
+        <w:rFonts w:ascii="Symbol" w:hAnsi="Symbol" w:hint="default"/>
+      </w:rPr>
+    </w:lvl>
+    <w:lvl w:ilvl="1" w:tplc="04090003">
+      <w:start w:val="1"/>
+      <w:numFmt w:val="bullet"/>
+      <w:lvlText w:val="o"/>
+      <w:lvlJc w:val="left"/>
+      <w:pPr>
+        <w:ind w:left="1440" w:hanging="360"/>
+      </w:pPr>
+      <w:rPr>
+        <w:rFonts w:ascii="Courier New" w:hAnsi="Courier New" w:cs="Courier New" w:hint="default"/>
+      </w:rPr>
+    </w:lvl>
+    <w:lvl w:ilvl="2" w:tplc="04090005">
+      <w:start w:val="1"/>
+      <w:numFmt w:val="bullet"/>
+      <w:lvlText w:val=""/>
+      <w:lvlJc w:val="left"/>
+      <w:pPr>
+        <w:ind w:left="2160" w:hanging="360"/>
+      </w:pPr>
+      <w:rPr>
+        <w:rFonts w:ascii="Wingdings" w:hAnsi="Wingdings" w:hint="default"/>
+      </w:rPr>
+    </w:lvl>
+    <w:lvl w:ilvl="3" w:tplc="04090001" w:tentative="1">
+      <w:start w:val="1"/>
+      <w:numFmt w:val="bullet"/>
+      <w:lvlText w:val=""/>
+      <w:lvlJc w:val="left"/>
+      <w:pPr>
+        <w:ind w:left="2880" w:hanging="360"/>
+      </w:pPr>
+      <w:rPr>
+        <w:rFonts w:ascii="Symbol" w:hAnsi="Symbol" w:hint="default"/>
+      </w:rPr>
+    </w:lvl>
+    <w:lvl w:ilvl="4" w:tplc="04090003" w:tentative="1">
+      <w:start w:val="1"/>
+      <w:numFmt w:val="bullet"/>
+      <w:lvlText w:val="o"/>
+      <w:lvlJc w:val="left"/>
+      <w:pPr>
+        <w:ind w:left="3600" w:hanging="360"/>
+      </w:pPr>
+      <w:rPr>
+        <w:rFonts w:ascii="Courier New" w:hAnsi="Courier New" w:cs="Courier New" w:hint="default"/>
+      </w:rPr>
+    </w:lvl>
+    <w:lvl w:ilvl="5" w:tplc="04090005" w:tentative="1">
+      <w:start w:val="1"/>
+      <w:numFmt w:val="bullet"/>
+      <w:lvlText w:val=""/>
+      <w:lvlJc w:val="left"/>
+      <w:pPr>
+        <w:ind w:left="4320" w:hanging="360"/>
+      </w:pPr>
+      <w:rPr>
+        <w:rFonts w:ascii="Wingdings" w:hAnsi="Wingdings" w:hint="default"/>
+      </w:rPr>
+    </w:lvl>
+    <w:lvl w:ilvl="6" w:tplc="04090001" w:tentative="1">
+      <w:start w:val="1"/>
+      <w:numFmt w:val="bullet"/>
+      <w:lvlText w:val=""/>
+      <w:lvlJc w:val="left"/>
+      <w:pPr>
+        <w:ind w:left="5040" w:hanging="360"/>
+      </w:pPr>
+      <w:rPr>
+        <w:rFonts w:ascii="Symbol" w:hAnsi="Symbol" w:hint="default"/>
+      </w:rPr>
+    </w:lvl>
+    <w:lvl w:ilvl="7" w:tplc="04090003" w:tentative="1">
+      <w:start w:val="1"/>
+      <w:numFmt w:val="bullet"/>
+      <w:lvlText w:val="o"/>
+      <w:lvlJc w:val="left"/>
+      <w:pPr>
+        <w:ind w:left="5760" w:hanging="360"/>
+      </w:pPr>
+      <w:rPr>
+        <w:rFonts w:ascii="Courier New" w:hAnsi="Courier New" w:cs="Courier New" w:hint="default"/>
+      </w:rPr>
+    </w:lvl>
+    <w:lvl w:ilvl="8" w:tplc="04090005" w:tentative="1">
+      <w:start w:val="1"/>
+      <w:numFmt w:val="bullet"/>
+      <w:lvlText w:val=""/>
+      <w:lvlJc w:val="left"/>
+      <w:pPr>
+        <w:ind w:left="6480" w:hanging="360"/>
+      </w:pPr>
+      <w:rPr>
+        <w:rFonts w:ascii="Wingdings" w:hAnsi="Wingdings" w:hint="default"/>
+      </w:rPr>
+    </w:lvl>
+  </w:abstractNum>
+  <w:num w:numId="1">
+    <w:abstractNumId w:val="0"/>
+  </w:num>
+</w:numbering>
 </file>
 
 <file path=word/styles.xml><?xml version="1.0" encoding="utf-8"?>
@@ -1590,6 +1807,29 @@
       <w:szCs w:val="24"/>
     </w:rPr>
   </w:style>
+  <w:style w:type="character" w:styleId="Hyperlink">
+    <w:name w:val="Hyperlink"/>
+    <w:basedOn w:val="DefaultParagraphFont"/>
+    <w:uiPriority w:val="99"/>
+    <w:semiHidden/>
+    <w:unhideWhenUsed/>
+    <w:rsid w:val="00BD6927"/>
+    <w:rPr>
+      <w:color w:val="0000FF"/>
+      <w:u w:val="single"/>
+    </w:rPr>
+  </w:style>
+  <w:style w:type="paragraph" w:styleId="ListParagraph">
+    <w:name w:val="List Paragraph"/>
+    <w:basedOn w:val="Normal"/>
+    <w:uiPriority w:val="34"/>
+    <w:qFormat/>
+    <w:rsid w:val="00C04656"/>
+    <w:pPr>
+      <w:ind w:left="720"/>
+      <w:contextualSpacing/>
+    </w:pPr>
+  </w:style>
 </w:styles>
 </file>
 

</xml_diff>

<commit_message>
debugging optical flow step of preprocess
the problem is that the first dataframe with image file paths, and speed, has some rows where the 2 file paths are not for sequential images.
</commit_message>
<xml_diff>
--- a/working notes.docx
+++ b/working notes.docx
@@ -1116,9 +1116,230 @@
       <w:r>
         <w:t>51c3423ccdb6a99f883b4bb6dd8f81e3e938f4db</w:t>
       </w:r>
+    </w:p>
+    <w:p>
+      <w:r>
+        <w:t xml:space="preserve">I then removed cv2_preprocess_old and this section of main, </w:t>
+      </w:r>
+      <w:r>
+        <w:t>3] DEEVELOPING PREPROCESSING TECHNIQUE</w:t>
+      </w:r>
+      <w:r>
+        <w:t xml:space="preserve"> at:</w:t>
+      </w:r>
+      <w:r>
+        <w:t xml:space="preserve"> </w:t>
+      </w:r>
+      <w:r>
+        <w:t>f38c3085a5165b5100f35159aa1b94882cc9b8f1</w:t>
+      </w:r>
+    </w:p>
+    <w:p>
+      <w:r>
+        <w:t>At this point, I’m getting this output:</w:t>
+      </w:r>
+    </w:p>
+    <w:p>
+      <w:r>
+        <w:rPr>
+          <w:noProof/>
+        </w:rPr>
+        <w:drawing>
+          <wp:inline distT="0" distB="0" distL="0" distR="0" wp14:anchorId="331BCC53" wp14:editId="40A20669">
+            <wp:extent cx="6847205" cy="3009265"/>
+            <wp:effectExtent l="0" t="0" r="0" b="635"/>
+            <wp:docPr id="13" name="Picture 13"/>
+            <wp:cNvGraphicFramePr>
+              <a:graphicFrameLocks xmlns:a="http://schemas.openxmlformats.org/drawingml/2006/main" noChangeAspect="1"/>
+            </wp:cNvGraphicFramePr>
+            <a:graphic xmlns:a="http://schemas.openxmlformats.org/drawingml/2006/main">
+              <a:graphicData uri="http://schemas.openxmlformats.org/drawingml/2006/picture">
+                <pic:pic xmlns:pic="http://schemas.openxmlformats.org/drawingml/2006/picture">
+                  <pic:nvPicPr>
+                    <pic:cNvPr id="0" name="Picture 1"/>
+                    <pic:cNvPicPr>
+                      <a:picLocks noChangeAspect="1" noChangeArrowheads="1"/>
+                    </pic:cNvPicPr>
+                  </pic:nvPicPr>
+                  <pic:blipFill>
+                    <a:blip r:embed="rId18">
+                      <a:extLst>
+                        <a:ext uri="{28A0092B-C50C-407E-A947-70E740481C1C}">
+                          <a14:useLocalDpi xmlns:a14="http://schemas.microsoft.com/office/drawing/2010/main" val="0"/>
+                        </a:ext>
+                      </a:extLst>
+                    </a:blip>
+                    <a:srcRect/>
+                    <a:stretch>
+                      <a:fillRect/>
+                    </a:stretch>
+                  </pic:blipFill>
+                  <pic:spPr bwMode="auto">
+                    <a:xfrm>
+                      <a:off x="0" y="0"/>
+                      <a:ext cx="6847205" cy="3009265"/>
+                    </a:xfrm>
+                    <a:prstGeom prst="rect">
+                      <a:avLst/>
+                    </a:prstGeom>
+                    <a:noFill/>
+                    <a:ln>
+                      <a:noFill/>
+                    </a:ln>
+                  </pic:spPr>
+                </pic:pic>
+              </a:graphicData>
+            </a:graphic>
+          </wp:inline>
+        </w:drawing>
+      </w:r>
+    </w:p>
+    <w:p>
+      <w:r>
+        <w:t xml:space="preserve">This doesn’t exude confidence that the preprocessing pipeline is working as desired, but at least the 2 versions of it are doing the same thing, so at least I have some control of what’s happening. </w:t>
+      </w:r>
+    </w:p>
+    <w:p>
+      <w:r>
+        <w:lastRenderedPageBreak/>
+        <w:t>Try removing the Canny Edge step</w:t>
+      </w:r>
+      <w:r>
+        <w:t xml:space="preserve"> from the function creating the lower row of images.</w:t>
+      </w:r>
+    </w:p>
+    <w:p>
+      <w:r>
+        <w:rPr>
+          <w:noProof/>
+        </w:rPr>
+        <w:drawing>
+          <wp:inline distT="0" distB="0" distL="0" distR="0" wp14:anchorId="3EAE5E42" wp14:editId="1139F3A1">
+            <wp:extent cx="6847205" cy="3030220"/>
+            <wp:effectExtent l="0" t="0" r="0" b="0"/>
+            <wp:docPr id="14" name="Picture 14"/>
+            <wp:cNvGraphicFramePr>
+              <a:graphicFrameLocks xmlns:a="http://schemas.openxmlformats.org/drawingml/2006/main" noChangeAspect="1"/>
+            </wp:cNvGraphicFramePr>
+            <a:graphic xmlns:a="http://schemas.openxmlformats.org/drawingml/2006/main">
+              <a:graphicData uri="http://schemas.openxmlformats.org/drawingml/2006/picture">
+                <pic:pic xmlns:pic="http://schemas.openxmlformats.org/drawingml/2006/picture">
+                  <pic:nvPicPr>
+                    <pic:cNvPr id="0" name="Picture 2"/>
+                    <pic:cNvPicPr>
+                      <a:picLocks noChangeAspect="1" noChangeArrowheads="1"/>
+                    </pic:cNvPicPr>
+                  </pic:nvPicPr>
+                  <pic:blipFill>
+                    <a:blip r:embed="rId19">
+                      <a:extLst>
+                        <a:ext uri="{28A0092B-C50C-407E-A947-70E740481C1C}">
+                          <a14:useLocalDpi xmlns:a14="http://schemas.microsoft.com/office/drawing/2010/main" val="0"/>
+                        </a:ext>
+                      </a:extLst>
+                    </a:blip>
+                    <a:srcRect/>
+                    <a:stretch>
+                      <a:fillRect/>
+                    </a:stretch>
+                  </pic:blipFill>
+                  <pic:spPr bwMode="auto">
+                    <a:xfrm>
+                      <a:off x="0" y="0"/>
+                      <a:ext cx="6847205" cy="3030220"/>
+                    </a:xfrm>
+                    <a:prstGeom prst="rect">
+                      <a:avLst/>
+                    </a:prstGeom>
+                    <a:noFill/>
+                    <a:ln>
+                      <a:noFill/>
+                    </a:ln>
+                  </pic:spPr>
+                </pic:pic>
+              </a:graphicData>
+            </a:graphic>
+          </wp:inline>
+        </w:drawing>
+      </w:r>
+    </w:p>
+    <w:p>
+      <w:r>
+        <w:t xml:space="preserve">I think it’s fair to say that the lower set without edge detection upstream of flow detection is better, well for </w:t>
+      </w:r>
+      <w:proofErr w:type="gramStart"/>
+      <w:r>
+        <w:t>these 2 image</w:t>
+      </w:r>
+      <w:proofErr w:type="gramEnd"/>
+      <w:r>
+        <w:t xml:space="preserve"> sets at least. Could be that the edge detection was poorly tuned for these image sets. </w:t>
+      </w:r>
+      <w:proofErr w:type="spellStart"/>
+      <w:r>
+        <w:t>Whats</w:t>
+      </w:r>
+      <w:proofErr w:type="spellEnd"/>
+      <w:r>
+        <w:t xml:space="preserve"> more troubling is that the flow in each column is very different. The left column is </w:t>
+      </w:r>
+      <w:r>
+        <w:t>frame10898.jpg</w:t>
+      </w:r>
+      <w:r>
+        <w:t xml:space="preserve"> and </w:t>
+      </w:r>
+      <w:r>
+        <w:t>frame1089</w:t>
+      </w:r>
+      <w:r>
+        <w:t>9</w:t>
+      </w:r>
+      <w:r>
+        <w:t>.jpg</w:t>
+      </w:r>
+      <w:r>
+        <w:t xml:space="preserve">, while the right column is </w:t>
+      </w:r>
+      <w:r>
+        <w:t>frame1089</w:t>
+      </w:r>
+      <w:r>
+        <w:t>9</w:t>
+      </w:r>
+      <w:r>
+        <w:t>.jpg</w:t>
+      </w:r>
+      <w:r>
+        <w:t xml:space="preserve">, </w:t>
+      </w:r>
+      <w:r>
+        <w:t>frame109.jpg</w:t>
+      </w:r>
+      <w:r>
+        <w:t xml:space="preserve">. </w:t>
+      </w:r>
+      <w:proofErr w:type="gramStart"/>
+      <w:r>
+        <w:t>so</w:t>
+      </w:r>
+      <w:proofErr w:type="gramEnd"/>
+      <w:r>
+        <w:t xml:space="preserve"> there is the cause of the issue. Need to figure out why the original </w:t>
+      </w:r>
+      <w:proofErr w:type="spellStart"/>
+      <w:r>
+        <w:t>dataframe</w:t>
+      </w:r>
+      <w:proofErr w:type="spellEnd"/>
+      <w:r>
+        <w:t xml:space="preserve"> is returning some rows with sequential images, and some rows with non-sequential images. </w:t>
+      </w:r>
       <w:bookmarkStart w:id="0" w:name="_GoBack"/>
       <w:bookmarkEnd w:id="0"/>
     </w:p>
+    <w:p/>
+    <w:p/>
     <w:p/>
     <w:sectPr>
       <w:pgSz w:w="12240" w:h="15840"/>

</xml_diff>

<commit_message>
fixed image sequential file name issue
</commit_message>
<xml_diff>
--- a/working notes.docx
+++ b/working notes.docx
@@ -1128,10 +1128,7 @@
         <w:t xml:space="preserve"> at:</w:t>
       </w:r>
       <w:r>
-        <w:t xml:space="preserve"> </w:t>
-      </w:r>
-      <w:r>
-        <w:t>f38c3085a5165b5100f35159aa1b94882cc9b8f1</w:t>
+        <w:t xml:space="preserve"> f38c3085a5165b5100f35159aa1b94882cc9b8f1</w:t>
       </w:r>
     </w:p>
     <w:p>
@@ -1335,6 +1332,83 @@
       <w:r>
         <w:t xml:space="preserve"> is returning some rows with sequential images, and some rows with non-sequential images. </w:t>
       </w:r>
+    </w:p>
+    <w:p>
+      <w:r>
+        <w:t>Fixed that.</w:t>
+      </w:r>
+    </w:p>
+    <w:p>
+      <w:r>
+        <w:rPr>
+          <w:noProof/>
+        </w:rPr>
+        <w:drawing>
+          <wp:inline distT="0" distB="0" distL="0" distR="0" wp14:anchorId="6B9C1C96" wp14:editId="6E2D660B">
+            <wp:extent cx="6852285" cy="3040380"/>
+            <wp:effectExtent l="0" t="0" r="5715" b="7620"/>
+            <wp:docPr id="15" name="Picture 15"/>
+            <wp:cNvGraphicFramePr>
+              <a:graphicFrameLocks xmlns:a="http://schemas.openxmlformats.org/drawingml/2006/main" noChangeAspect="1"/>
+            </wp:cNvGraphicFramePr>
+            <a:graphic xmlns:a="http://schemas.openxmlformats.org/drawingml/2006/main">
+              <a:graphicData uri="http://schemas.openxmlformats.org/drawingml/2006/picture">
+                <pic:pic xmlns:pic="http://schemas.openxmlformats.org/drawingml/2006/picture">
+                  <pic:nvPicPr>
+                    <pic:cNvPr id="0" name="Picture 1"/>
+                    <pic:cNvPicPr>
+                      <a:picLocks noChangeAspect="1" noChangeArrowheads="1"/>
+                    </pic:cNvPicPr>
+                  </pic:nvPicPr>
+                  <pic:blipFill>
+                    <a:blip r:embed="rId20">
+                      <a:extLst>
+                        <a:ext uri="{28A0092B-C50C-407E-A947-70E740481C1C}">
+                          <a14:useLocalDpi xmlns:a14="http://schemas.microsoft.com/office/drawing/2010/main" val="0"/>
+                        </a:ext>
+                      </a:extLst>
+                    </a:blip>
+                    <a:srcRect/>
+                    <a:stretch>
+                      <a:fillRect/>
+                    </a:stretch>
+                  </pic:blipFill>
+                  <pic:spPr bwMode="auto">
+                    <a:xfrm>
+                      <a:off x="0" y="0"/>
+                      <a:ext cx="6852285" cy="3040380"/>
+                    </a:xfrm>
+                    <a:prstGeom prst="rect">
+                      <a:avLst/>
+                    </a:prstGeom>
+                    <a:noFill/>
+                    <a:ln>
+                      <a:noFill/>
+                    </a:ln>
+                  </pic:spPr>
+                </pic:pic>
+              </a:graphicData>
+            </a:graphic>
+          </wp:inline>
+        </w:drawing>
+      </w:r>
+    </w:p>
+    <w:p>
+      <w:r>
+        <w:t xml:space="preserve">Now, we can see that its fair to say the upper row shows more instance of speed relative optical flow. </w:t>
+      </w:r>
+      <w:proofErr w:type="spellStart"/>
+      <w:proofErr w:type="gramStart"/>
+      <w:r>
+        <w:t>Lets</w:t>
+      </w:r>
+      <w:proofErr w:type="spellEnd"/>
+      <w:proofErr w:type="gramEnd"/>
+      <w:r>
+        <w:t xml:space="preserve"> start with this.</w:t>
+      </w:r>
+    </w:p>
+    <w:p>
       <w:bookmarkStart w:id="0" w:name="_GoBack"/>
       <w:bookmarkEnd w:id="0"/>
     </w:p>

</xml_diff>

<commit_message>
custom layer might not work with dataframe as input
</commit_message>
<xml_diff>
--- a/working notes.docx
+++ b/working notes.docx
@@ -280,6 +280,11 @@
       <w:r>
         <w:t>Concept 2: grey scale&gt;crop&gt;</w:t>
       </w:r>
+      <w:r>
+        <w:t>edge detection&gt;</w:t>
+      </w:r>
+      <w:bookmarkStart w:id="0" w:name="_GoBack"/>
+      <w:bookmarkEnd w:id="0"/>
       <w:r>
         <w:t>cv2.calcOpticalFlowFarneback</w:t>
       </w:r>
@@ -1043,7 +1048,7 @@
     <w:p/>
     <w:p>
       <w:pPr>
-        <w:pStyle w:val="Heading3"/>
+        <w:pStyle w:val="Heading2"/>
       </w:pPr>
       <w:r>
         <w:t xml:space="preserve">Developing the functions which make up the custom </w:t>
@@ -1409,9 +1414,12 @@
       </w:r>
     </w:p>
     <w:p>
-      <w:bookmarkStart w:id="0" w:name="_GoBack"/>
-      <w:bookmarkEnd w:id="0"/>
-    </w:p>
+      <w:r>
+        <w:t>709459ef7ca053433b51cecdef1aae40b042d760</w:t>
+      </w:r>
+    </w:p>
+    <w:p/>
+    <w:p/>
     <w:p/>
     <w:p/>
     <w:p/>

</xml_diff>

<commit_message>
custom layer working with generator_prototype
</commit_message>
<xml_diff>
--- a/working notes.docx
+++ b/working notes.docx
@@ -278,21 +278,40 @@
     </w:p>
     <w:p>
       <w:r>
-        <w:t>Concept 2: grey scale&gt;crop&gt;</w:t>
-      </w:r>
-      <w:r>
+        <w:t xml:space="preserve">Concept 2: </w:t>
+      </w:r>
+      <w:r>
+        <w:rPr>
+          <w:color w:val="ED7D31" w:themeColor="accent2"/>
+        </w:rPr>
+        <w:t>grey scale&gt;crop&gt;</w:t>
+      </w:r>
+      <w:r>
+        <w:rPr>
+          <w:color w:val="ED7D31" w:themeColor="accent2"/>
+        </w:rPr>
         <w:t>edge detection&gt;</w:t>
       </w:r>
-      <w:bookmarkStart w:id="0" w:name="_GoBack"/>
-      <w:bookmarkEnd w:id="0"/>
-      <w:r>
+      <w:r>
+        <w:rPr>
+          <w:color w:val="ED7D31" w:themeColor="accent2"/>
+        </w:rPr>
         <w:t>cv2.calcOpticalFlowFarneback</w:t>
       </w:r>
       <w:r>
+        <w:rPr>
+          <w:color w:val="4472C4" w:themeColor="accent1"/>
+        </w:rPr>
         <w:t>&gt;2dConv</w:t>
       </w:r>
       <w:r>
-        <w:t xml:space="preserve">&gt; dense layer&gt;speed value. This is very simple but I </w:t>
+        <w:rPr>
+          <w:color w:val="70AD47" w:themeColor="accent6"/>
+        </w:rPr>
+        <w:t>&gt; dense layer</w:t>
+      </w:r>
+      <w:r>
+        <w:t xml:space="preserve">&gt;speed value. This is very simple but I </w:t>
       </w:r>
       <w:proofErr w:type="spellStart"/>
       <w:r>
@@ -301,6 +320,50 @@
       <w:proofErr w:type="spellEnd"/>
       <w:r>
         <w:t xml:space="preserve"> start somewhere. </w:t>
+      </w:r>
+    </w:p>
+    <w:p>
+      <w:pPr>
+        <w:rPr>
+          <w:color w:val="70AD47" w:themeColor="accent6"/>
+        </w:rPr>
+      </w:pPr>
+      <w:r>
+        <w:t xml:space="preserve">I’ll setup the </w:t>
+      </w:r>
+      <w:proofErr w:type="spellStart"/>
+      <w:r>
+        <w:t>keras</w:t>
+      </w:r>
+      <w:proofErr w:type="spellEnd"/>
+      <w:r>
+        <w:t xml:space="preserve"> as follows. </w:t>
+      </w:r>
+      <w:r>
+        <w:rPr>
+          <w:color w:val="ED7D31" w:themeColor="accent2"/>
+        </w:rPr>
+        <w:t>Custom layer</w:t>
+      </w:r>
+      <w:r>
+        <w:rPr>
+          <w:color w:val="4472C4" w:themeColor="accent1"/>
+        </w:rPr>
+        <w:t>&gt;standard layer</w:t>
+      </w:r>
+      <w:r>
+        <w:rPr>
+          <w:color w:val="70AD47" w:themeColor="accent6"/>
+        </w:rPr>
+        <w:t>&gt;standard layer</w:t>
+      </w:r>
+    </w:p>
+    <w:p>
+      <w:pPr>
+        <w:pStyle w:val="Heading1"/>
+      </w:pPr>
+      <w:r>
+        <w:t>Custom layer</w:t>
       </w:r>
     </w:p>
     <w:p>
@@ -1421,7 +1484,297 @@
     <w:p/>
     <w:p/>
     <w:p/>
-    <w:p/>
+    <w:p>
+      <w:r>
+        <w:t>Tests</w:t>
+      </w:r>
+      <w:r>
+        <w:t xml:space="preserve"> with custom layer </w:t>
+      </w:r>
+      <w:r>
+        <w:t>resulted in input output size mismatch. Input expected size =[dim</w:t>
+      </w:r>
+      <w:proofErr w:type="gramStart"/>
+      <w:r>
+        <w:t>1,dim</w:t>
+      </w:r>
+      <w:proofErr w:type="gramEnd"/>
+      <w:r>
+        <w:t>2,dim3,dim4]:</w:t>
+      </w:r>
+    </w:p>
+    <w:p>
+      <w:pPr>
+        <w:pStyle w:val="ListParagraph"/>
+        <w:numPr>
+          <w:ilvl w:val="0"/>
+          <w:numId w:val="1"/>
+        </w:numPr>
+      </w:pPr>
+      <w:r>
+        <w:t>dim1=sequences of images or images sets [1:inf]</w:t>
+      </w:r>
+    </w:p>
+    <w:p>
+      <w:pPr>
+        <w:pStyle w:val="ListParagraph"/>
+        <w:numPr>
+          <w:ilvl w:val="0"/>
+          <w:numId w:val="1"/>
+        </w:numPr>
+      </w:pPr>
+      <w:r>
+        <w:t>dim2 = image num pixels height, 250 for this project</w:t>
+      </w:r>
+    </w:p>
+    <w:p>
+      <w:pPr>
+        <w:pStyle w:val="ListParagraph"/>
+        <w:numPr>
+          <w:ilvl w:val="0"/>
+          <w:numId w:val="1"/>
+        </w:numPr>
+      </w:pPr>
+      <w:r>
+        <w:t>dim3 = image num pixels width, 639 for this project</w:t>
+      </w:r>
+    </w:p>
+    <w:p>
+      <w:pPr>
+        <w:pStyle w:val="ListParagraph"/>
+        <w:numPr>
+          <w:ilvl w:val="0"/>
+          <w:numId w:val="1"/>
+        </w:numPr>
+      </w:pPr>
+      <w:r>
+        <w:t>dim4 = image depth/</w:t>
+      </w:r>
+      <w:proofErr w:type="gramStart"/>
+      <w:r>
+        <w:t>layers(</w:t>
+      </w:r>
+      <w:proofErr w:type="gramEnd"/>
+      <w:r>
+        <w:t xml:space="preserve">e.g. RBG, </w:t>
+      </w:r>
+      <w:proofErr w:type="spellStart"/>
+      <w:r>
+        <w:t>hsv</w:t>
+      </w:r>
+      <w:proofErr w:type="spellEnd"/>
+      <w:r>
+        <w:t>, optical flow) in this project, the 2 layers will be grey scale image now, and grey scale image previous.</w:t>
+      </w:r>
+    </w:p>
+    <w:p>
+      <w:r>
+        <w:t>Input expected type = float64.</w:t>
+      </w:r>
+    </w:p>
+    <w:p>
+      <w:r>
+        <w:t xml:space="preserve">Clearly the </w:t>
+      </w:r>
+      <w:proofErr w:type="spellStart"/>
+      <w:r>
+        <w:t>dataframe</w:t>
+      </w:r>
+      <w:proofErr w:type="spellEnd"/>
+      <w:r>
+        <w:t xml:space="preserve"> doesn’t have this shape or type. Solution: make a generator which produces </w:t>
+      </w:r>
+      <w:proofErr w:type="gramStart"/>
+      <w:r>
+        <w:t>a</w:t>
+      </w:r>
+      <w:proofErr w:type="gramEnd"/>
+      <w:r>
+        <w:t xml:space="preserve"> input of this shape and type from the </w:t>
+      </w:r>
+      <w:proofErr w:type="spellStart"/>
+      <w:r>
+        <w:t>dataframe</w:t>
+      </w:r>
+      <w:proofErr w:type="spellEnd"/>
+      <w:r>
+        <w:t>.</w:t>
+      </w:r>
+    </w:p>
+    <w:p>
+      <w:pPr>
+        <w:rPr>
+          <w:noProof/>
+        </w:rPr>
+      </w:pPr>
+      <w:r>
+        <w:t xml:space="preserve">Made a prototype </w:t>
+      </w:r>
+      <w:r>
+        <w:t>naive</w:t>
+      </w:r>
+      <w:r>
+        <w:t xml:space="preserve"> generator, with a </w:t>
+      </w:r>
+      <w:r>
+        <w:t xml:space="preserve">test feature for </w:t>
+      </w:r>
+      <w:proofErr w:type="spellStart"/>
+      <w:r>
+        <w:t>batch_size</w:t>
+      </w:r>
+      <w:proofErr w:type="spellEnd"/>
+      <w:r>
+        <w:t>==</w:t>
+      </w:r>
+      <w:proofErr w:type="gramStart"/>
+      <w:r>
+        <w:t>2, and</w:t>
+      </w:r>
+      <w:proofErr w:type="gramEnd"/>
+      <w:r>
+        <w:t xml:space="preserve"> ran test on custom layer. </w:t>
+      </w:r>
+      <w:r>
+        <w:rPr>
+          <w:noProof/>
+        </w:rPr>
+        <w:t xml:space="preserve">Cv.Canny function was giving error. </w:t>
+      </w:r>
+      <w:r>
+        <w:rPr>
+          <w:noProof/>
+        </w:rPr>
+        <w:t>The below image is without Canny edge dection.</w:t>
+      </w:r>
+    </w:p>
+    <w:p>
+      <w:r>
+        <w:rPr>
+          <w:noProof/>
+        </w:rPr>
+        <w:drawing>
+          <wp:inline distT="0" distB="0" distL="0" distR="0" wp14:anchorId="4066A1FB" wp14:editId="42EA19F3">
+            <wp:extent cx="6115685" cy="2683510"/>
+            <wp:effectExtent l="0" t="0" r="0" b="2540"/>
+            <wp:docPr id="17" name="Picture 17"/>
+            <wp:cNvGraphicFramePr>
+              <a:graphicFrameLocks xmlns:a="http://schemas.openxmlformats.org/drawingml/2006/main" noChangeAspect="1"/>
+            </wp:cNvGraphicFramePr>
+            <a:graphic xmlns:a="http://schemas.openxmlformats.org/drawingml/2006/main">
+              <a:graphicData uri="http://schemas.openxmlformats.org/drawingml/2006/picture">
+                <pic:pic xmlns:pic="http://schemas.openxmlformats.org/drawingml/2006/picture">
+                  <pic:nvPicPr>
+                    <pic:cNvPr id="0" name="Picture 3"/>
+                    <pic:cNvPicPr>
+                      <a:picLocks noChangeAspect="1" noChangeArrowheads="1"/>
+                    </pic:cNvPicPr>
+                  </pic:nvPicPr>
+                  <pic:blipFill>
+                    <a:blip r:embed="rId21">
+                      <a:extLst>
+                        <a:ext uri="{28A0092B-C50C-407E-A947-70E740481C1C}">
+                          <a14:useLocalDpi xmlns:a14="http://schemas.microsoft.com/office/drawing/2010/main" val="0"/>
+                        </a:ext>
+                      </a:extLst>
+                    </a:blip>
+                    <a:srcRect/>
+                    <a:stretch>
+                      <a:fillRect/>
+                    </a:stretch>
+                  </pic:blipFill>
+                  <pic:spPr bwMode="auto">
+                    <a:xfrm>
+                      <a:off x="0" y="0"/>
+                      <a:ext cx="6115685" cy="2683510"/>
+                    </a:xfrm>
+                    <a:prstGeom prst="rect">
+                      <a:avLst/>
+                    </a:prstGeom>
+                    <a:noFill/>
+                    <a:ln>
+                      <a:noFill/>
+                    </a:ln>
+                  </pic:spPr>
+                </pic:pic>
+              </a:graphicData>
+            </a:graphic>
+          </wp:inline>
+        </w:drawing>
+      </w:r>
+    </w:p>
+    <w:p>
+      <w:r>
+        <w:t xml:space="preserve">Below image produced using generator prototype with </w:t>
+      </w:r>
+      <w:proofErr w:type="spellStart"/>
+      <w:r>
+        <w:t>batch_size</w:t>
+      </w:r>
+      <w:proofErr w:type="spellEnd"/>
+      <w:r>
+        <w:t xml:space="preserve">=3 </w:t>
+      </w:r>
+    </w:p>
+    <w:p>
+      <w:r>
+        <w:rPr>
+          <w:noProof/>
+        </w:rPr>
+        <w:drawing>
+          <wp:inline distT="0" distB="0" distL="0" distR="0" wp14:anchorId="19E3F4D3" wp14:editId="21736A94">
+            <wp:extent cx="6092190" cy="2672080"/>
+            <wp:effectExtent l="0" t="0" r="3810" b="0"/>
+            <wp:docPr id="18" name="Picture 18"/>
+            <wp:cNvGraphicFramePr>
+              <a:graphicFrameLocks xmlns:a="http://schemas.openxmlformats.org/drawingml/2006/main" noChangeAspect="1"/>
+            </wp:cNvGraphicFramePr>
+            <a:graphic xmlns:a="http://schemas.openxmlformats.org/drawingml/2006/main">
+              <a:graphicData uri="http://schemas.openxmlformats.org/drawingml/2006/picture">
+                <pic:pic xmlns:pic="http://schemas.openxmlformats.org/drawingml/2006/picture">
+                  <pic:nvPicPr>
+                    <pic:cNvPr id="0" name="Picture 4"/>
+                    <pic:cNvPicPr>
+                      <a:picLocks noChangeAspect="1" noChangeArrowheads="1"/>
+                    </pic:cNvPicPr>
+                  </pic:nvPicPr>
+                  <pic:blipFill>
+                    <a:blip r:embed="rId22">
+                      <a:extLst>
+                        <a:ext uri="{28A0092B-C50C-407E-A947-70E740481C1C}">
+                          <a14:useLocalDpi xmlns:a14="http://schemas.microsoft.com/office/drawing/2010/main" val="0"/>
+                        </a:ext>
+                      </a:extLst>
+                    </a:blip>
+                    <a:srcRect/>
+                    <a:stretch>
+                      <a:fillRect/>
+                    </a:stretch>
+                  </pic:blipFill>
+                  <pic:spPr bwMode="auto">
+                    <a:xfrm>
+                      <a:off x="0" y="0"/>
+                      <a:ext cx="6092190" cy="2672080"/>
+                    </a:xfrm>
+                    <a:prstGeom prst="rect">
+                      <a:avLst/>
+                    </a:prstGeom>
+                    <a:noFill/>
+                    <a:ln>
+                      <a:noFill/>
+                    </a:ln>
+                  </pic:spPr>
+                </pic:pic>
+              </a:graphicData>
+            </a:graphic>
+          </wp:inline>
+        </w:drawing>
+      </w:r>
+    </w:p>
+    <w:p>
+      <w:bookmarkStart w:id="0" w:name="_GoBack"/>
+      <w:bookmarkEnd w:id="0"/>
+    </w:p>
     <w:p/>
     <w:sectPr>
       <w:pgSz w:w="12240" w:h="15840"/>
@@ -1438,7 +1791,7 @@
   <w:abstractNum w:abstractNumId="0" w15:restartNumberingAfterBreak="0">
     <w:nsid w:val="1DD937B7"/>
     <w:multiLevelType w:val="hybridMultilevel"/>
-    <w:tmpl w:val="6C9C06E2"/>
+    <w:tmpl w:val="AD10AEC0"/>
     <w:lvl w:ilvl="0" w:tplc="04090001">
       <w:start w:val="1"/>
       <w:numFmt w:val="bullet"/>

</xml_diff>

<commit_message>
move all CV preprocess to generator and batch normalize
</commit_message>
<xml_diff>
--- a/working notes.docx
+++ b/working notes.docx
@@ -1777,248 +1777,389 @@
       </w:r>
     </w:p>
     <w:p>
+      <w:r>
+        <w:lastRenderedPageBreak/>
+        <w:t>This layer should NOT accept img4d and iterate through it. It should accept img3d (2 sequential raw images from the dash camera), since:</w:t>
+      </w:r>
+    </w:p>
+    <w:p>
+      <w:pPr>
+        <w:pStyle w:val="ListParagraph"/>
+        <w:numPr>
+          <w:ilvl w:val="0"/>
+          <w:numId w:val="3"/>
+        </w:numPr>
+      </w:pPr>
+      <w:r>
+        <w:t>that’s what it would get in real life if it was to be used</w:t>
+      </w:r>
+    </w:p>
+    <w:p>
+      <w:pPr>
+        <w:pStyle w:val="ListParagraph"/>
+        <w:numPr>
+          <w:ilvl w:val="0"/>
+          <w:numId w:val="3"/>
+        </w:numPr>
+      </w:pPr>
+      <w:r>
+        <w:t xml:space="preserve">during training validation, testing, </w:t>
+      </w:r>
+      <w:proofErr w:type="spellStart"/>
+      <w:r>
+        <w:t>keras</w:t>
+      </w:r>
+      <w:proofErr w:type="spellEnd"/>
+      <w:r>
+        <w:t xml:space="preserve"> will be fed a vector of inputs, and a vector of targets. The inputs are image pairs, and the targets are speeds. </w:t>
+      </w:r>
+    </w:p>
+    <w:p>
+      <w:proofErr w:type="gramStart"/>
+      <w:r>
+        <w:t>So</w:t>
+      </w:r>
+      <w:proofErr w:type="gramEnd"/>
+      <w:r>
+        <w:t xml:space="preserve"> remove the iteration layer. </w:t>
+      </w:r>
+      <w:r>
+        <w:t>c4b19802af631b62a13074a3817959667e5bb3b6</w:t>
+      </w:r>
+    </w:p>
+    <w:p>
+      <w:r>
+        <w:t>Need to normalize the optical flow for the net. Perform patch normalization.</w:t>
+      </w:r>
+      <w:r>
+        <w:t xml:space="preserve"> Move all custom layer code in to the generator.</w:t>
+      </w:r>
+      <w:bookmarkStart w:id="0" w:name="_GoBack"/>
+      <w:bookmarkEnd w:id="0"/>
+    </w:p>
+    <w:p/>
+    <w:p>
       <w:pPr>
         <w:pStyle w:val="Heading3"/>
       </w:pPr>
       <w:r>
+        <w:t>TODO</w:t>
+      </w:r>
+    </w:p>
+    <w:p>
+      <w:pPr>
+        <w:pStyle w:val="Heading4"/>
+      </w:pPr>
+      <w:r>
+        <w:t xml:space="preserve">Need to fix error from </w:t>
+      </w:r>
+      <w:proofErr w:type="spellStart"/>
+      <w:proofErr w:type="gramStart"/>
+      <w:r>
+        <w:t>cv.canny</w:t>
+      </w:r>
+      <w:proofErr w:type="spellEnd"/>
+      <w:proofErr w:type="gramEnd"/>
+      <w:r>
+        <w:t xml:space="preserve"> in </w:t>
+      </w:r>
+      <w:r>
+        <w:t>cv2_preprocess_tnsr_fcn</w:t>
+      </w:r>
+      <w:r>
+        <w:t>:</w:t>
+      </w:r>
+    </w:p>
+    <w:p>
+      <w:pPr>
+        <w:ind w:left="720"/>
+      </w:pPr>
+      <w:r>
+        <w:t>Traceback (most recent call last):</w:t>
+      </w:r>
+    </w:p>
+    <w:p>
+      <w:pPr>
+        <w:ind w:left="720"/>
+      </w:pPr>
+    </w:p>
+    <w:p>
+      <w:pPr>
+        <w:ind w:left="720"/>
+      </w:pPr>
+      <w:r>
+        <w:t xml:space="preserve">  File "&lt;ipython-input-17-ce082881944b&gt;", line 1, in &lt;module&gt;</w:t>
+      </w:r>
+    </w:p>
+    <w:p>
+      <w:pPr>
+        <w:ind w:left="720"/>
+      </w:pPr>
+      <w:r>
+        <w:t xml:space="preserve">    </w:t>
+      </w:r>
+      <w:proofErr w:type="spellStart"/>
+      <w:proofErr w:type="gramStart"/>
+      <w:r>
+        <w:t>runfile</w:t>
+      </w:r>
+      <w:proofErr w:type="spellEnd"/>
+      <w:r>
+        <w:t>(</w:t>
+      </w:r>
+      <w:proofErr w:type="gramEnd"/>
+      <w:r>
+        <w:t xml:space="preserve">'C:/git/comma-speed-challenge/csc00.py', </w:t>
+      </w:r>
+      <w:proofErr w:type="spellStart"/>
+      <w:r>
+        <w:t>wdir</w:t>
+      </w:r>
+      <w:proofErr w:type="spellEnd"/>
+      <w:r>
+        <w:t>='C:/git/comma-speed-challenge')</w:t>
+      </w:r>
+    </w:p>
+    <w:p>
+      <w:pPr>
+        <w:ind w:left="720"/>
+      </w:pPr>
+    </w:p>
+    <w:p>
+      <w:pPr>
+        <w:ind w:left="720"/>
+      </w:pPr>
+      <w:r>
+        <w:t xml:space="preserve">  File "C:\Users\albert.mathews\AppData\Local\Continuum\anaconda3\lib\site-packages\spyder_kernels\customize\spydercustomize.py", line 827, in </w:t>
+      </w:r>
+      <w:proofErr w:type="spellStart"/>
+      <w:r>
+        <w:t>runfile</w:t>
+      </w:r>
+      <w:proofErr w:type="spellEnd"/>
+    </w:p>
+    <w:p>
+      <w:pPr>
+        <w:ind w:left="720"/>
+      </w:pPr>
+      <w:r>
+        <w:t xml:space="preserve">    </w:t>
+      </w:r>
+      <w:proofErr w:type="spellStart"/>
+      <w:proofErr w:type="gramStart"/>
+      <w:r>
+        <w:t>execfile</w:t>
+      </w:r>
+      <w:proofErr w:type="spellEnd"/>
+      <w:r>
+        <w:t>(</w:t>
+      </w:r>
+      <w:proofErr w:type="gramEnd"/>
+      <w:r>
+        <w:t>filename, namespace)</w:t>
+      </w:r>
+    </w:p>
+    <w:p>
+      <w:pPr>
+        <w:ind w:left="720"/>
+      </w:pPr>
+    </w:p>
+    <w:p>
+      <w:pPr>
+        <w:ind w:left="720"/>
+      </w:pPr>
+      <w:r>
+        <w:t xml:space="preserve">  File "C:\Users\albert.mathews\AppData\Local\Continuum\anaconda3\lib\site-packages\spyder_kernels\customize\spydercustomize.py", line 110, in </w:t>
+      </w:r>
+      <w:proofErr w:type="spellStart"/>
+      <w:r>
+        <w:t>execfile</w:t>
+      </w:r>
+      <w:proofErr w:type="spellEnd"/>
+    </w:p>
+    <w:p>
+      <w:pPr>
+        <w:ind w:left="720"/>
+      </w:pPr>
+      <w:r>
+        <w:t xml:space="preserve">    exec(compile(</w:t>
+      </w:r>
+      <w:proofErr w:type="spellStart"/>
+      <w:proofErr w:type="gramStart"/>
+      <w:r>
+        <w:t>f.read</w:t>
+      </w:r>
+      <w:proofErr w:type="spellEnd"/>
+      <w:proofErr w:type="gramEnd"/>
+      <w:r>
+        <w:t>(), filename, 'exec'), namespace)</w:t>
+      </w:r>
+    </w:p>
+    <w:p>
+      <w:pPr>
+        <w:ind w:left="720"/>
+      </w:pPr>
+    </w:p>
+    <w:p>
+      <w:pPr>
+        <w:ind w:left="720"/>
+      </w:pPr>
+      <w:r>
+        <w:t xml:space="preserve">  File "C:/git/comma-speed-challenge/csc00.py", line 205, in &lt;module&gt;</w:t>
+      </w:r>
+    </w:p>
+    <w:p>
+      <w:pPr>
+        <w:ind w:left="720"/>
+      </w:pPr>
+      <w:r>
+        <w:t xml:space="preserve">    b = </w:t>
+      </w:r>
+      <w:proofErr w:type="spellStart"/>
+      <w:proofErr w:type="gramStart"/>
+      <w:r>
+        <w:t>model.predict</w:t>
+      </w:r>
+      <w:proofErr w:type="spellEnd"/>
+      <w:proofErr w:type="gramEnd"/>
+      <w:r>
+        <w:t>(img4d)</w:t>
+      </w:r>
+    </w:p>
+    <w:p>
+      <w:pPr>
+        <w:ind w:left="720"/>
+      </w:pPr>
+    </w:p>
+    <w:p>
+      <w:pPr>
+        <w:ind w:left="720"/>
+      </w:pPr>
+      <w:r>
+        <w:t xml:space="preserve">  File "C:\Users\albert.mathews\AppData\Local\Continuum\anaconda3\lib\site-packages\keras\engine\training.py", line 1167, in predict</w:t>
+      </w:r>
+    </w:p>
+    <w:p>
+      <w:pPr>
+        <w:ind w:left="720"/>
+      </w:pPr>
+      <w:r>
+        <w:t xml:space="preserve">    steps=steps)</w:t>
+      </w:r>
+    </w:p>
+    <w:p>
+      <w:pPr>
+        <w:ind w:left="720"/>
+      </w:pPr>
+    </w:p>
+    <w:p>
+      <w:pPr>
+        <w:ind w:left="720"/>
+      </w:pPr>
+      <w:r>
+        <w:t xml:space="preserve">  File "C:\Users\albert.mathews\AppData\Local\Continuum\anaconda3\lib\site-packages\keras\engine\training_arrays.py", line 294, in </w:t>
+      </w:r>
+      <w:proofErr w:type="spellStart"/>
+      <w:r>
+        <w:t>predict_loop</w:t>
+      </w:r>
+      <w:proofErr w:type="spellEnd"/>
+    </w:p>
+    <w:p>
+      <w:pPr>
+        <w:ind w:left="720"/>
+      </w:pPr>
+      <w:r>
+        <w:t xml:space="preserve">    </w:t>
+      </w:r>
+      <w:proofErr w:type="spellStart"/>
+      <w:r>
+        <w:t>batch_outs</w:t>
+      </w:r>
+      <w:proofErr w:type="spellEnd"/>
+      <w:r>
+        <w:t xml:space="preserve"> = f(</w:t>
+      </w:r>
+      <w:proofErr w:type="spellStart"/>
+      <w:r>
+        <w:t>ins_batch</w:t>
+      </w:r>
+      <w:proofErr w:type="spellEnd"/>
+      <w:r>
+        <w:t>)</w:t>
+      </w:r>
+    </w:p>
+    <w:p>
+      <w:pPr>
+        <w:ind w:left="720"/>
+      </w:pPr>
+    </w:p>
+    <w:p>
+      <w:pPr>
+        <w:ind w:left="720"/>
+      </w:pPr>
+      <w:r>
         <w:lastRenderedPageBreak/>
-        <w:t>TODO</w:t>
-      </w:r>
-    </w:p>
-    <w:p>
-      <w:r>
-        <w:t xml:space="preserve">Need to fix error from </w:t>
+        <w:t xml:space="preserve">  File "C:\Users\albert.mathews\AppData\Local\Continuum\anaconda3\lib\site-packages\keras\backend\tensorflow_backend.py", line 2666, in __call__</w:t>
+      </w:r>
+    </w:p>
+    <w:p>
+      <w:pPr>
+        <w:ind w:left="720"/>
+      </w:pPr>
+      <w:r>
+        <w:t xml:space="preserve">    return </w:t>
       </w:r>
       <w:proofErr w:type="spellStart"/>
       <w:proofErr w:type="gramStart"/>
       <w:r>
-        <w:t>cv.canny</w:t>
-      </w:r>
-      <w:proofErr w:type="spellEnd"/>
+        <w:t>self._</w:t>
+      </w:r>
       <w:proofErr w:type="gramEnd"/>
       <w:r>
-        <w:t xml:space="preserve"> in </w:t>
-      </w:r>
-      <w:r>
-        <w:t>cv2_preprocess_tnsr_fcn</w:t>
-      </w:r>
-      <w:r>
-        <w:t>:</w:t>
-      </w:r>
-    </w:p>
-    <w:p>
-      <w:pPr>
-        <w:ind w:left="720"/>
-      </w:pPr>
-      <w:r>
-        <w:t>Traceback (most recent call last):</w:t>
-      </w:r>
-    </w:p>
-    <w:p>
-      <w:pPr>
-        <w:ind w:left="720"/>
-      </w:pPr>
-    </w:p>
-    <w:p>
-      <w:pPr>
-        <w:ind w:left="720"/>
-      </w:pPr>
-      <w:r>
-        <w:t xml:space="preserve">  File "&lt;ipython-input-17-ce082881944b&gt;", line 1, in &lt;module&gt;</w:t>
-      </w:r>
-    </w:p>
-    <w:p>
-      <w:pPr>
-        <w:ind w:left="720"/>
-      </w:pPr>
-      <w:r>
-        <w:t xml:space="preserve">    </w:t>
-      </w:r>
-      <w:proofErr w:type="spellStart"/>
+        <w:t>call</w:t>
+      </w:r>
+      <w:proofErr w:type="spellEnd"/>
+      <w:r>
+        <w:t>(inputs)</w:t>
+      </w:r>
+    </w:p>
+    <w:p>
+      <w:pPr>
+        <w:ind w:left="720"/>
+      </w:pPr>
+    </w:p>
+    <w:p>
+      <w:pPr>
+        <w:ind w:left="720"/>
+      </w:pPr>
+      <w:r>
+        <w:t xml:space="preserve">  File "C:\Users\albert.mathews\AppData\Local\Continuum\anaconda3\lib\site-packages\keras\backend\tensorflow_backend.py", line 2636, in _call</w:t>
+      </w:r>
+    </w:p>
+    <w:p>
+      <w:pPr>
+        <w:ind w:left="720"/>
+      </w:pPr>
+      <w:r>
+        <w:t xml:space="preserve">    fetched = </w:t>
+      </w:r>
       <w:proofErr w:type="gramStart"/>
       <w:r>
-        <w:t>runfile</w:t>
-      </w:r>
-      <w:proofErr w:type="spellEnd"/>
-      <w:r>
-        <w:t>(</w:t>
-      </w:r>
+        <w:t>self._</w:t>
+      </w:r>
+      <w:proofErr w:type="spellStart"/>
       <w:proofErr w:type="gramEnd"/>
       <w:r>
-        <w:t xml:space="preserve">'C:/git/comma-speed-challenge/csc00.py', </w:t>
-      </w:r>
-      <w:proofErr w:type="spellStart"/>
-      <w:r>
-        <w:t>wdir</w:t>
-      </w:r>
-      <w:proofErr w:type="spellEnd"/>
-      <w:r>
-        <w:t>='C:/git/comma-speed-challenge')</w:t>
-      </w:r>
-    </w:p>
-    <w:p>
-      <w:pPr>
-        <w:ind w:left="720"/>
-      </w:pPr>
-    </w:p>
-    <w:p>
-      <w:pPr>
-        <w:ind w:left="720"/>
-      </w:pPr>
-      <w:r>
-        <w:t xml:space="preserve">  File "C:\Users\albert.mathews\AppData\Local\Continuum\anaconda3\lib\site-packages\spyder_kernels\customize\spydercustomize.py", line 827, in </w:t>
-      </w:r>
-      <w:proofErr w:type="spellStart"/>
-      <w:r>
-        <w:t>runfile</w:t>
-      </w:r>
-      <w:proofErr w:type="spellEnd"/>
-    </w:p>
-    <w:p>
-      <w:pPr>
-        <w:ind w:left="720"/>
-      </w:pPr>
-      <w:r>
-        <w:t xml:space="preserve">    </w:t>
-      </w:r>
-      <w:proofErr w:type="spellStart"/>
-      <w:proofErr w:type="gramStart"/>
-      <w:r>
-        <w:t>execfile</w:t>
-      </w:r>
-      <w:proofErr w:type="spellEnd"/>
-      <w:r>
-        <w:t>(</w:t>
-      </w:r>
-      <w:proofErr w:type="gramEnd"/>
-      <w:r>
-        <w:t>filename, namespace)</w:t>
-      </w:r>
-    </w:p>
-    <w:p>
-      <w:pPr>
-        <w:ind w:left="720"/>
-      </w:pPr>
-    </w:p>
-    <w:p>
-      <w:pPr>
-        <w:ind w:left="720"/>
-      </w:pPr>
-      <w:r>
-        <w:t xml:space="preserve">  File "C:\Users\albert.mathews\AppData\Local\Continuum\anaconda3\lib\site-packages\spyder_kernels\customize\spydercustomize.py", line 110, in </w:t>
-      </w:r>
-      <w:proofErr w:type="spellStart"/>
-      <w:r>
-        <w:t>execfile</w:t>
-      </w:r>
-      <w:proofErr w:type="spellEnd"/>
-    </w:p>
-    <w:p>
-      <w:pPr>
-        <w:ind w:left="720"/>
-      </w:pPr>
-      <w:r>
-        <w:t xml:space="preserve">    exec(compile(</w:t>
-      </w:r>
-      <w:proofErr w:type="spellStart"/>
-      <w:proofErr w:type="gramStart"/>
-      <w:r>
-        <w:t>f.read</w:t>
-      </w:r>
-      <w:proofErr w:type="spellEnd"/>
-      <w:proofErr w:type="gramEnd"/>
-      <w:r>
-        <w:t>(), filename, 'exec'), namespace)</w:t>
-      </w:r>
-    </w:p>
-    <w:p>
-      <w:pPr>
-        <w:ind w:left="720"/>
-      </w:pPr>
-    </w:p>
-    <w:p>
-      <w:pPr>
-        <w:ind w:left="720"/>
-      </w:pPr>
-      <w:r>
-        <w:t xml:space="preserve">  File "C:/git/comma-speed-challenge/csc00.py", line 205, in &lt;module&gt;</w:t>
-      </w:r>
-    </w:p>
-    <w:p>
-      <w:pPr>
-        <w:ind w:left="720"/>
-      </w:pPr>
-      <w:r>
-        <w:t xml:space="preserve">    b = </w:t>
-      </w:r>
-      <w:proofErr w:type="spellStart"/>
-      <w:proofErr w:type="gramStart"/>
-      <w:r>
-        <w:t>model.predict</w:t>
-      </w:r>
-      <w:proofErr w:type="spellEnd"/>
-      <w:proofErr w:type="gramEnd"/>
-      <w:r>
-        <w:t>(img4d)</w:t>
-      </w:r>
-    </w:p>
-    <w:p>
-      <w:pPr>
-        <w:ind w:left="720"/>
-      </w:pPr>
-    </w:p>
-    <w:p>
-      <w:pPr>
-        <w:ind w:left="720"/>
-      </w:pPr>
-      <w:r>
-        <w:t xml:space="preserve">  File "C:\Users\albert.mathews\AppData\Local\Continuum\anaconda3\lib\site-packages\keras\engine\training.py", line 1167, in predict</w:t>
-      </w:r>
-    </w:p>
-    <w:p>
-      <w:pPr>
-        <w:ind w:left="720"/>
-      </w:pPr>
-      <w:r>
-        <w:t xml:space="preserve">    steps=steps)</w:t>
-      </w:r>
-    </w:p>
-    <w:p>
-      <w:pPr>
-        <w:ind w:left="720"/>
-      </w:pPr>
-    </w:p>
-    <w:p>
-      <w:pPr>
-        <w:ind w:left="720"/>
-      </w:pPr>
-      <w:r>
-        <w:t xml:space="preserve">  File "C:\Users\albert.mathews\AppData\Local\Continuum\anaconda3\lib\site-packages\keras\engine\training_arrays.py", line 294, in </w:t>
-      </w:r>
-      <w:proofErr w:type="spellStart"/>
-      <w:r>
-        <w:t>predict_loop</w:t>
-      </w:r>
-      <w:proofErr w:type="spellEnd"/>
-    </w:p>
-    <w:p>
-      <w:pPr>
-        <w:ind w:left="720"/>
-      </w:pPr>
-      <w:r>
-        <w:t xml:space="preserve">    </w:t>
-      </w:r>
-      <w:proofErr w:type="spellStart"/>
-      <w:r>
-        <w:t>batch_outs</w:t>
-      </w:r>
-      <w:proofErr w:type="spellEnd"/>
-      <w:r>
-        <w:t xml:space="preserve"> = f(</w:t>
-      </w:r>
-      <w:proofErr w:type="spellStart"/>
-      <w:r>
-        <w:t>ins_batch</w:t>
+        <w:t>callable_fn</w:t>
+      </w:r>
+      <w:proofErr w:type="spellEnd"/>
+      <w:r>
+        <w:t>(*</w:t>
+      </w:r>
+      <w:proofErr w:type="spellStart"/>
+      <w:r>
+        <w:t>array_vals</w:t>
       </w:r>
       <w:proofErr w:type="spellEnd"/>
       <w:r>
@@ -2035,83 +2176,6 @@
         <w:ind w:left="720"/>
       </w:pPr>
       <w:r>
-        <w:t xml:space="preserve">  File "C:\Users\albert.mathews\AppData\Local\Continuum\anaconda3\lib\site-packages\keras\backend\tensorflow_backend.py", line 2666, in __call__</w:t>
-      </w:r>
-    </w:p>
-    <w:p>
-      <w:pPr>
-        <w:ind w:left="720"/>
-      </w:pPr>
-      <w:r>
-        <w:t xml:space="preserve">    return </w:t>
-      </w:r>
-      <w:proofErr w:type="spellStart"/>
-      <w:proofErr w:type="gramStart"/>
-      <w:r>
-        <w:t>self._</w:t>
-      </w:r>
-      <w:proofErr w:type="gramEnd"/>
-      <w:r>
-        <w:t>call</w:t>
-      </w:r>
-      <w:proofErr w:type="spellEnd"/>
-      <w:r>
-        <w:t>(inputs)</w:t>
-      </w:r>
-    </w:p>
-    <w:p>
-      <w:pPr>
-        <w:ind w:left="720"/>
-      </w:pPr>
-    </w:p>
-    <w:p>
-      <w:pPr>
-        <w:ind w:left="720"/>
-      </w:pPr>
-      <w:r>
-        <w:t xml:space="preserve">  File "C:\Users\albert.mathews\AppData\Local\Continuum\anaconda3\lib\site-packages\keras\backend\tensorflow_backend.py", line 2636, in _call</w:t>
-      </w:r>
-    </w:p>
-    <w:p>
-      <w:pPr>
-        <w:ind w:left="720"/>
-      </w:pPr>
-      <w:r>
-        <w:t xml:space="preserve">    fetched = </w:t>
-      </w:r>
-      <w:proofErr w:type="gramStart"/>
-      <w:r>
-        <w:t>self._</w:t>
-      </w:r>
-      <w:proofErr w:type="spellStart"/>
-      <w:proofErr w:type="gramEnd"/>
-      <w:r>
-        <w:t>callable_fn</w:t>
-      </w:r>
-      <w:proofErr w:type="spellEnd"/>
-      <w:r>
-        <w:t>(*</w:t>
-      </w:r>
-      <w:proofErr w:type="spellStart"/>
-      <w:r>
-        <w:t>array_vals</w:t>
-      </w:r>
-      <w:proofErr w:type="spellEnd"/>
-      <w:r>
-        <w:t>)</w:t>
-      </w:r>
-    </w:p>
-    <w:p>
-      <w:pPr>
-        <w:ind w:left="720"/>
-      </w:pPr>
-    </w:p>
-    <w:p>
-      <w:pPr>
-        <w:ind w:left="720"/>
-      </w:pPr>
-      <w:r>
-        <w:lastRenderedPageBreak/>
         <w:t xml:space="preserve">  File "C:\Users\albert.mathews\AppData\Local\Continuum\anaconda3\lib\site-packages\tensorflow\python\client\session.py", line 1382, in __call__</w:t>
       </w:r>
     </w:p>
@@ -2461,7 +2525,6 @@
         </w:numPr>
       </w:pPr>
       <w:r>
-        <w:lastRenderedPageBreak/>
         <w:t xml:space="preserve">create </w:t>
       </w:r>
       <w:proofErr w:type="spellStart"/>
@@ -2493,10 +2556,7 @@
         <w:t xml:space="preserve"> early stopping callback</w:t>
       </w:r>
       <w:r>
-        <w:t xml:space="preserve"> </w:t>
-      </w:r>
-      <w:r>
-        <w:t xml:space="preserve">(maybe inspire from </w:t>
+        <w:t xml:space="preserve"> (maybe inspire from </w:t>
       </w:r>
       <w:hyperlink r:id="rId24" w:history="1">
         <w:r>
@@ -2509,8 +2569,6 @@
       <w:r>
         <w:t>)</w:t>
       </w:r>
-      <w:bookmarkStart w:id="0" w:name="_GoBack"/>
-      <w:bookmarkEnd w:id="0"/>
     </w:p>
     <w:p>
       <w:pPr>
@@ -2741,11 +2799,100 @@
       </w:rPr>
     </w:lvl>
   </w:abstractNum>
+  <w:abstractNum w:abstractNumId="2" w15:restartNumberingAfterBreak="0">
+    <w:nsid w:val="68763E43"/>
+    <w:multiLevelType w:val="hybridMultilevel"/>
+    <w:tmpl w:val="C76869C4"/>
+    <w:lvl w:ilvl="0" w:tplc="0409000F">
+      <w:start w:val="1"/>
+      <w:numFmt w:val="decimal"/>
+      <w:lvlText w:val="%1."/>
+      <w:lvlJc w:val="left"/>
+      <w:pPr>
+        <w:ind w:left="720" w:hanging="360"/>
+      </w:pPr>
+    </w:lvl>
+    <w:lvl w:ilvl="1" w:tplc="04090019" w:tentative="1">
+      <w:start w:val="1"/>
+      <w:numFmt w:val="lowerLetter"/>
+      <w:lvlText w:val="%2."/>
+      <w:lvlJc w:val="left"/>
+      <w:pPr>
+        <w:ind w:left="1440" w:hanging="360"/>
+      </w:pPr>
+    </w:lvl>
+    <w:lvl w:ilvl="2" w:tplc="0409001B" w:tentative="1">
+      <w:start w:val="1"/>
+      <w:numFmt w:val="lowerRoman"/>
+      <w:lvlText w:val="%3."/>
+      <w:lvlJc w:val="right"/>
+      <w:pPr>
+        <w:ind w:left="2160" w:hanging="180"/>
+      </w:pPr>
+    </w:lvl>
+    <w:lvl w:ilvl="3" w:tplc="0409000F" w:tentative="1">
+      <w:start w:val="1"/>
+      <w:numFmt w:val="decimal"/>
+      <w:lvlText w:val="%4."/>
+      <w:lvlJc w:val="left"/>
+      <w:pPr>
+        <w:ind w:left="2880" w:hanging="360"/>
+      </w:pPr>
+    </w:lvl>
+    <w:lvl w:ilvl="4" w:tplc="04090019" w:tentative="1">
+      <w:start w:val="1"/>
+      <w:numFmt w:val="lowerLetter"/>
+      <w:lvlText w:val="%5."/>
+      <w:lvlJc w:val="left"/>
+      <w:pPr>
+        <w:ind w:left="3600" w:hanging="360"/>
+      </w:pPr>
+    </w:lvl>
+    <w:lvl w:ilvl="5" w:tplc="0409001B" w:tentative="1">
+      <w:start w:val="1"/>
+      <w:numFmt w:val="lowerRoman"/>
+      <w:lvlText w:val="%6."/>
+      <w:lvlJc w:val="right"/>
+      <w:pPr>
+        <w:ind w:left="4320" w:hanging="180"/>
+      </w:pPr>
+    </w:lvl>
+    <w:lvl w:ilvl="6" w:tplc="0409000F" w:tentative="1">
+      <w:start w:val="1"/>
+      <w:numFmt w:val="decimal"/>
+      <w:lvlText w:val="%7."/>
+      <w:lvlJc w:val="left"/>
+      <w:pPr>
+        <w:ind w:left="5040" w:hanging="360"/>
+      </w:pPr>
+    </w:lvl>
+    <w:lvl w:ilvl="7" w:tplc="04090019" w:tentative="1">
+      <w:start w:val="1"/>
+      <w:numFmt w:val="lowerLetter"/>
+      <w:lvlText w:val="%8."/>
+      <w:lvlJc w:val="left"/>
+      <w:pPr>
+        <w:ind w:left="5760" w:hanging="360"/>
+      </w:pPr>
+    </w:lvl>
+    <w:lvl w:ilvl="8" w:tplc="0409001B" w:tentative="1">
+      <w:start w:val="1"/>
+      <w:numFmt w:val="lowerRoman"/>
+      <w:lvlText w:val="%9."/>
+      <w:lvlJc w:val="right"/>
+      <w:pPr>
+        <w:ind w:left="6480" w:hanging="180"/>
+      </w:pPr>
+    </w:lvl>
+  </w:abstractNum>
   <w:num w:numId="1">
     <w:abstractNumId w:val="1"/>
   </w:num>
   <w:num w:numId="2">
     <w:abstractNumId w:val="0"/>
+  </w:num>
+  <w:num w:numId="3">
+    <w:abstractNumId w:val="2"/>
   </w:num>
 </w:numbering>
 </file>
@@ -3213,6 +3360,28 @@
       <w:szCs w:val="24"/>
     </w:rPr>
   </w:style>
+  <w:style w:type="paragraph" w:styleId="Heading4">
+    <w:name w:val="heading 4"/>
+    <w:basedOn w:val="Normal"/>
+    <w:next w:val="Normal"/>
+    <w:link w:val="Heading4Char"/>
+    <w:uiPriority w:val="9"/>
+    <w:unhideWhenUsed/>
+    <w:qFormat/>
+    <w:rsid w:val="004E72D9"/>
+    <w:pPr>
+      <w:keepNext/>
+      <w:keepLines/>
+      <w:spacing w:before="40" w:after="0"/>
+      <w:outlineLvl w:val="3"/>
+    </w:pPr>
+    <w:rPr>
+      <w:rFonts w:asciiTheme="majorHAnsi" w:eastAsiaTheme="majorEastAsia" w:hAnsiTheme="majorHAnsi" w:cstheme="majorBidi"/>
+      <w:i/>
+      <w:iCs/>
+      <w:color w:val="2F5496" w:themeColor="accent1" w:themeShade="BF"/>
+    </w:rPr>
+  </w:style>
   <w:style w:type="character" w:default="1" w:styleId="DefaultParagraphFont">
     <w:name w:val="Default Paragraph Font"/>
     <w:uiPriority w:val="1"/>
@@ -3331,6 +3500,19 @@
       <w:ind w:left="720"/>
       <w:contextualSpacing/>
     </w:pPr>
+  </w:style>
+  <w:style w:type="character" w:customStyle="1" w:styleId="Heading4Char">
+    <w:name w:val="Heading 4 Char"/>
+    <w:basedOn w:val="DefaultParagraphFont"/>
+    <w:link w:val="Heading4"/>
+    <w:uiPriority w:val="9"/>
+    <w:rsid w:val="004E72D9"/>
+    <w:rPr>
+      <w:rFonts w:asciiTheme="majorHAnsi" w:eastAsiaTheme="majorEastAsia" w:hAnsiTheme="majorHAnsi" w:cstheme="majorBidi"/>
+      <w:i/>
+      <w:iCs/>
+      <w:color w:val="2F5496" w:themeColor="accent1" w:themeShade="BF"/>
+    </w:rPr>
   </w:style>
 </w:styles>
 </file>

</xml_diff>

<commit_message>
update documentation, align csc00
</commit_message>
<xml_diff>
--- a/working notes.docx
+++ b/working notes.docx
@@ -2,6 +2,226 @@
 <file path=word/document.xml><?xml version="1.0" encoding="utf-8"?>
 <w:document xmlns:wpc="http://schemas.microsoft.com/office/word/2010/wordprocessingCanvas" xmlns:cx="http://schemas.microsoft.com/office/drawing/2014/chartex" xmlns:cx1="http://schemas.microsoft.com/office/drawing/2015/9/8/chartex" xmlns:cx2="http://schemas.microsoft.com/office/drawing/2015/10/21/chartex" xmlns:cx3="http://schemas.microsoft.com/office/drawing/2016/5/9/chartex" xmlns:cx4="http://schemas.microsoft.com/office/drawing/2016/5/10/chartex" xmlns:cx5="http://schemas.microsoft.com/office/drawing/2016/5/11/chartex" xmlns:cx6="http://schemas.microsoft.com/office/drawing/2016/5/12/chartex" xmlns:cx7="http://schemas.microsoft.com/office/drawing/2016/5/13/chartex" xmlns:cx8="http://schemas.microsoft.com/office/drawing/2016/5/14/chartex" xmlns:mc="http://schemas.openxmlformats.org/markup-compatibility/2006" xmlns:aink="http://schemas.microsoft.com/office/drawing/2016/ink" xmlns:am3d="http://schemas.microsoft.com/office/drawing/2017/model3d" xmlns:o="urn:schemas-microsoft-com:office:office" xmlns:r="http://schemas.openxmlformats.org/officeDocument/2006/relationships" xmlns:m="http://schemas.openxmlformats.org/officeDocument/2006/math" xmlns:v="urn:schemas-microsoft-com:vml" xmlns:wp14="http://schemas.microsoft.com/office/word/2010/wordprocessingDrawing" xmlns:wp="http://schemas.openxmlformats.org/drawingml/2006/wordprocessingDrawing" xmlns:w10="urn:schemas-microsoft-com:office:word" xmlns:w="http://schemas.openxmlformats.org/wordprocessingml/2006/main" xmlns:w14="http://schemas.microsoft.com/office/word/2010/wordml" xmlns:w15="http://schemas.microsoft.com/office/word/2012/wordml" xmlns:w16cid="http://schemas.microsoft.com/office/word/2016/wordml/cid" xmlns:w16se="http://schemas.microsoft.com/office/word/2015/wordml/symex" xmlns:wpg="http://schemas.microsoft.com/office/word/2010/wordprocessingGroup" xmlns:wpi="http://schemas.microsoft.com/office/word/2010/wordprocessingInk" xmlns:wne="http://schemas.microsoft.com/office/word/2006/wordml" xmlns:wps="http://schemas.microsoft.com/office/word/2010/wordprocessingShape" mc:Ignorable="w14 w15 w16se w16cid wp14">
   <w:body>
+    <w:p>
+      <w:pPr>
+        <w:pStyle w:val="Heading1"/>
+      </w:pPr>
+      <w:r>
+        <w:t>Overview</w:t>
+      </w:r>
+    </w:p>
+    <w:p>
+      <w:r>
+        <w:rPr>
+          <w:noProof/>
+        </w:rPr>
+        <w:drawing>
+          <wp:inline distT="0" distB="0" distL="0" distR="0" wp14:anchorId="13C98EDF" wp14:editId="1CE0C08C">
+            <wp:extent cx="6858000" cy="2581275"/>
+            <wp:effectExtent l="0" t="0" r="0" b="9525"/>
+            <wp:docPr id="16" name="Picture 16"/>
+            <wp:cNvGraphicFramePr>
+              <a:graphicFrameLocks xmlns:a="http://schemas.openxmlformats.org/drawingml/2006/main" noChangeAspect="1"/>
+            </wp:cNvGraphicFramePr>
+            <a:graphic xmlns:a="http://schemas.openxmlformats.org/drawingml/2006/main">
+              <a:graphicData uri="http://schemas.openxmlformats.org/drawingml/2006/picture">
+                <pic:pic xmlns:pic="http://schemas.openxmlformats.org/drawingml/2006/picture">
+                  <pic:nvPicPr>
+                    <pic:cNvPr id="0" name="Picture 1"/>
+                    <pic:cNvPicPr>
+                      <a:picLocks noChangeAspect="1" noChangeArrowheads="1"/>
+                    </pic:cNvPicPr>
+                  </pic:nvPicPr>
+                  <pic:blipFill>
+                    <a:blip r:embed="rId5">
+                      <a:extLst>
+                        <a:ext uri="{28A0092B-C50C-407E-A947-70E740481C1C}">
+                          <a14:useLocalDpi xmlns:a14="http://schemas.microsoft.com/office/drawing/2010/main" val="0"/>
+                        </a:ext>
+                      </a:extLst>
+                    </a:blip>
+                    <a:srcRect/>
+                    <a:stretch>
+                      <a:fillRect/>
+                    </a:stretch>
+                  </pic:blipFill>
+                  <pic:spPr bwMode="auto">
+                    <a:xfrm>
+                      <a:off x="0" y="0"/>
+                      <a:ext cx="6858000" cy="2581275"/>
+                    </a:xfrm>
+                    <a:prstGeom prst="rect">
+                      <a:avLst/>
+                    </a:prstGeom>
+                    <a:noFill/>
+                    <a:ln>
+                      <a:noFill/>
+                    </a:ln>
+                  </pic:spPr>
+                </pic:pic>
+              </a:graphicData>
+            </a:graphic>
+          </wp:inline>
+        </w:drawing>
+      </w:r>
+    </w:p>
+    <w:p>
+      <w:r>
+        <w:t>generator does this:</w:t>
+      </w:r>
+    </w:p>
+    <w:p>
+      <w:pPr>
+        <w:pStyle w:val="ListParagraph"/>
+        <w:numPr>
+          <w:ilvl w:val="0"/>
+          <w:numId w:val="4"/>
+        </w:numPr>
+      </w:pPr>
+      <w:r>
+        <w:t xml:space="preserve">shuffle list of now file path. </w:t>
+      </w:r>
+      <w:proofErr w:type="spellStart"/>
+      <w:r>
+        <w:t>prev</w:t>
+      </w:r>
+      <w:proofErr w:type="spellEnd"/>
+      <w:r>
+        <w:t xml:space="preserve"> </w:t>
+      </w:r>
+      <w:proofErr w:type="spellStart"/>
+      <w:r>
+        <w:t>flie</w:t>
+      </w:r>
+      <w:proofErr w:type="spellEnd"/>
+      <w:r>
+        <w:t xml:space="preserve"> </w:t>
+      </w:r>
+      <w:proofErr w:type="spellStart"/>
+      <w:r>
+        <w:t>patj</w:t>
+      </w:r>
+      <w:proofErr w:type="spellEnd"/>
+      <w:r>
+        <w:t xml:space="preserve">, </w:t>
+      </w:r>
+      <w:proofErr w:type="gramStart"/>
+      <w:r>
+        <w:t>mean(</w:t>
+      </w:r>
+      <w:proofErr w:type="spellStart"/>
+      <w:proofErr w:type="gramEnd"/>
+      <w:r>
+        <w:t>spd</w:t>
+      </w:r>
+      <w:proofErr w:type="spellEnd"/>
+      <w:r>
+        <w:t xml:space="preserve"> now, </w:t>
+      </w:r>
+      <w:proofErr w:type="spellStart"/>
+      <w:r>
+        <w:t>spd</w:t>
+      </w:r>
+      <w:proofErr w:type="spellEnd"/>
+      <w:r>
+        <w:t xml:space="preserve"> </w:t>
+      </w:r>
+      <w:proofErr w:type="spellStart"/>
+      <w:r>
+        <w:t>prev</w:t>
+      </w:r>
+      <w:proofErr w:type="spellEnd"/>
+      <w:r>
+        <w:t>)</w:t>
+      </w:r>
+    </w:p>
+    <w:p>
+      <w:pPr>
+        <w:pStyle w:val="ListParagraph"/>
+        <w:numPr>
+          <w:ilvl w:val="0"/>
+          <w:numId w:val="4"/>
+        </w:numPr>
+      </w:pPr>
+      <w:r>
+        <w:t xml:space="preserve">load now and </w:t>
+      </w:r>
+      <w:proofErr w:type="spellStart"/>
+      <w:r>
+        <w:t>prev</w:t>
+      </w:r>
+      <w:proofErr w:type="spellEnd"/>
+      <w:r>
+        <w:t xml:space="preserve"> images</w:t>
+      </w:r>
+    </w:p>
+    <w:p>
+      <w:pPr>
+        <w:pStyle w:val="ListParagraph"/>
+        <w:numPr>
+          <w:ilvl w:val="0"/>
+          <w:numId w:val="4"/>
+        </w:numPr>
+      </w:pPr>
+      <w:r>
+        <w:t xml:space="preserve">crop now and </w:t>
+      </w:r>
+      <w:proofErr w:type="spellStart"/>
+      <w:r>
+        <w:t>prev</w:t>
+      </w:r>
+      <w:proofErr w:type="spellEnd"/>
+      <w:r>
+        <w:t xml:space="preserve"> images</w:t>
+      </w:r>
+    </w:p>
+    <w:p>
+      <w:pPr>
+        <w:pStyle w:val="ListParagraph"/>
+        <w:numPr>
+          <w:ilvl w:val="0"/>
+          <w:numId w:val="4"/>
+        </w:numPr>
+      </w:pPr>
+      <w:r>
+        <w:t xml:space="preserve">Canny edge detection for now and </w:t>
+      </w:r>
+      <w:proofErr w:type="spellStart"/>
+      <w:r>
+        <w:t>prev</w:t>
+      </w:r>
+      <w:proofErr w:type="spellEnd"/>
+      <w:r>
+        <w:t xml:space="preserve"> images (settings should probably be learnable)</w:t>
+      </w:r>
+    </w:p>
+    <w:p>
+      <w:pPr>
+        <w:pStyle w:val="ListParagraph"/>
+        <w:numPr>
+          <w:ilvl w:val="0"/>
+          <w:numId w:val="4"/>
+        </w:numPr>
+      </w:pPr>
+      <w:r>
+        <w:t>optical flow between edges (settings should probably be learnable)</w:t>
+      </w:r>
+    </w:p>
+    <w:p>
+      <w:bookmarkStart w:id="0" w:name="_GoBack"/>
+      <w:bookmarkEnd w:id="0"/>
+      <w:r>
+        <w:t xml:space="preserve">img4d= stack of optical flow output, where flow output is same size as copped image, stack is size </w:t>
+      </w:r>
+      <w:proofErr w:type="spellStart"/>
+      <w:r>
+        <w:t>batch_size</w:t>
+      </w:r>
+      <w:proofErr w:type="spellEnd"/>
+      <w:r>
+        <w:t xml:space="preserve"> fed to generator</w:t>
+      </w:r>
+    </w:p>
     <w:p>
       <w:pPr>
         <w:pStyle w:val="Heading1"/>
@@ -60,7 +280,7 @@
                     </pic:cNvPicPr>
                   </pic:nvPicPr>
                   <pic:blipFill>
-                    <a:blip r:embed="rId5">
+                    <a:blip r:embed="rId6">
                       <a:extLst>
                         <a:ext uri="{28A0092B-C50C-407E-A947-70E740481C1C}">
                           <a14:useLocalDpi xmlns:a14="http://schemas.microsoft.com/office/drawing/2010/main" val="0"/>
@@ -97,6 +317,7 @@
         <w:pStyle w:val="Heading2"/>
       </w:pPr>
       <w:r>
+        <w:lastRenderedPageBreak/>
         <w:t>Test</w:t>
       </w:r>
     </w:p>
@@ -128,7 +349,7 @@
                     </pic:cNvPicPr>
                   </pic:nvPicPr>
                   <pic:blipFill>
-                    <a:blip r:embed="rId6">
+                    <a:blip r:embed="rId7">
                       <a:extLst>
                         <a:ext uri="{28A0092B-C50C-407E-A947-70E740481C1C}">
                           <a14:useLocalDpi xmlns:a14="http://schemas.microsoft.com/office/drawing/2010/main" val="0"/>
@@ -177,7 +398,7 @@
       <w:r>
         <w:t xml:space="preserve">batch shuffling from </w:t>
       </w:r>
-      <w:hyperlink r:id="rId7" w:history="1">
+      <w:hyperlink r:id="rId8" w:history="1">
         <w:r>
           <w:rPr>
             <w:rStyle w:val="Hyperlink"/>
@@ -210,7 +431,6 @@
     </w:p>
     <w:p>
       <w:r>
-        <w:lastRenderedPageBreak/>
         <w:t xml:space="preserve">Initial concept: gray </w:t>
       </w:r>
       <w:proofErr w:type="spellStart"/>
@@ -436,6 +656,7 @@
         <w:pStyle w:val="Heading1"/>
       </w:pPr>
       <w:r>
+        <w:lastRenderedPageBreak/>
         <w:t>Custom layer</w:t>
       </w:r>
     </w:p>
@@ -470,7 +691,7 @@
                     </pic:cNvPicPr>
                   </pic:nvPicPr>
                   <pic:blipFill>
-                    <a:blip r:embed="rId8">
+                    <a:blip r:embed="rId9">
                       <a:extLst>
                         <a:ext uri="{28A0092B-C50C-407E-A947-70E740481C1C}">
                           <a14:useLocalDpi xmlns:a14="http://schemas.microsoft.com/office/drawing/2010/main" val="0"/>
@@ -555,7 +776,7 @@
                     </pic:cNvPicPr>
                   </pic:nvPicPr>
                   <pic:blipFill>
-                    <a:blip r:embed="rId9">
+                    <a:blip r:embed="rId10">
                       <a:extLst>
                         <a:ext uri="{28A0092B-C50C-407E-A947-70E740481C1C}">
                           <a14:useLocalDpi xmlns:a14="http://schemas.microsoft.com/office/drawing/2010/main" val="0"/>
@@ -633,7 +854,7 @@
                     </pic:cNvPicPr>
                   </pic:nvPicPr>
                   <pic:blipFill>
-                    <a:blip r:embed="rId10">
+                    <a:blip r:embed="rId11">
                       <a:extLst>
                         <a:ext uri="{28A0092B-C50C-407E-A947-70E740481C1C}">
                           <a14:useLocalDpi xmlns:a14="http://schemas.microsoft.com/office/drawing/2010/main" val="0"/>
@@ -725,7 +946,7 @@
                     </pic:cNvPicPr>
                   </pic:nvPicPr>
                   <pic:blipFill>
-                    <a:blip r:embed="rId11">
+                    <a:blip r:embed="rId12">
                       <a:extLst>
                         <a:ext uri="{28A0092B-C50C-407E-A947-70E740481C1C}">
                           <a14:useLocalDpi xmlns:a14="http://schemas.microsoft.com/office/drawing/2010/main" val="0"/>
@@ -788,7 +1009,7 @@
                     </pic:cNvPicPr>
                   </pic:nvPicPr>
                   <pic:blipFill>
-                    <a:blip r:embed="rId12">
+                    <a:blip r:embed="rId13">
                       <a:extLst>
                         <a:ext uri="{28A0092B-C50C-407E-A947-70E740481C1C}">
                           <a14:useLocalDpi xmlns:a14="http://schemas.microsoft.com/office/drawing/2010/main" val="0"/>
@@ -848,7 +1069,7 @@
                     </pic:cNvPicPr>
                   </pic:nvPicPr>
                   <pic:blipFill>
-                    <a:blip r:embed="rId13">
+                    <a:blip r:embed="rId14">
                       <a:extLst>
                         <a:ext uri="{28A0092B-C50C-407E-A947-70E740481C1C}">
                           <a14:useLocalDpi xmlns:a14="http://schemas.microsoft.com/office/drawing/2010/main" val="0"/>
@@ -913,7 +1134,7 @@
                     </pic:cNvPicPr>
                   </pic:nvPicPr>
                   <pic:blipFill>
-                    <a:blip r:embed="rId14">
+                    <a:blip r:embed="rId15">
                       <a:extLst>
                         <a:ext uri="{28A0092B-C50C-407E-A947-70E740481C1C}">
                           <a14:useLocalDpi xmlns:a14="http://schemas.microsoft.com/office/drawing/2010/main" val="0"/>
@@ -974,7 +1195,7 @@
                     </pic:cNvPicPr>
                   </pic:nvPicPr>
                   <pic:blipFill>
-                    <a:blip r:embed="rId15">
+                    <a:blip r:embed="rId16">
                       <a:extLst>
                         <a:ext uri="{28A0092B-C50C-407E-A947-70E740481C1C}">
                           <a14:useLocalDpi xmlns:a14="http://schemas.microsoft.com/office/drawing/2010/main" val="0"/>
@@ -1085,7 +1306,7 @@
                     </pic:cNvPicPr>
                   </pic:nvPicPr>
                   <pic:blipFill>
-                    <a:blip r:embed="rId16">
+                    <a:blip r:embed="rId17">
                       <a:extLst>
                         <a:ext uri="{28A0092B-C50C-407E-A947-70E740481C1C}">
                           <a14:useLocalDpi xmlns:a14="http://schemas.microsoft.com/office/drawing/2010/main" val="0"/>
@@ -1149,7 +1370,7 @@
                     </pic:cNvPicPr>
                   </pic:nvPicPr>
                   <pic:blipFill>
-                    <a:blip r:embed="rId17">
+                    <a:blip r:embed="rId18">
                       <a:extLst>
                         <a:ext uri="{28A0092B-C50C-407E-A947-70E740481C1C}">
                           <a14:useLocalDpi xmlns:a14="http://schemas.microsoft.com/office/drawing/2010/main" val="0"/>
@@ -1300,7 +1521,7 @@
                     </pic:cNvPicPr>
                   </pic:nvPicPr>
                   <pic:blipFill>
-                    <a:blip r:embed="rId18">
+                    <a:blip r:embed="rId19">
                       <a:extLst>
                         <a:ext uri="{28A0092B-C50C-407E-A947-70E740481C1C}">
                           <a14:useLocalDpi xmlns:a14="http://schemas.microsoft.com/office/drawing/2010/main" val="0"/>
@@ -1369,7 +1590,7 @@
                     </pic:cNvPicPr>
                   </pic:nvPicPr>
                   <pic:blipFill>
-                    <a:blip r:embed="rId19">
+                    <a:blip r:embed="rId20">
                       <a:extLst>
                         <a:ext uri="{28A0092B-C50C-407E-A947-70E740481C1C}">
                           <a14:useLocalDpi xmlns:a14="http://schemas.microsoft.com/office/drawing/2010/main" val="0"/>
@@ -1502,7 +1723,7 @@
                     </pic:cNvPicPr>
                   </pic:nvPicPr>
                   <pic:blipFill>
-                    <a:blip r:embed="rId20">
+                    <a:blip r:embed="rId21">
                       <a:extLst>
                         <a:ext uri="{28A0092B-C50C-407E-A947-70E740481C1C}">
                           <a14:useLocalDpi xmlns:a14="http://schemas.microsoft.com/office/drawing/2010/main" val="0"/>
@@ -1744,7 +1965,7 @@
                     </pic:cNvPicPr>
                   </pic:nvPicPr>
                   <pic:blipFill>
-                    <a:blip r:embed="rId21">
+                    <a:blip r:embed="rId22">
                       <a:extLst>
                         <a:ext uri="{28A0092B-C50C-407E-A947-70E740481C1C}">
                           <a14:useLocalDpi xmlns:a14="http://schemas.microsoft.com/office/drawing/2010/main" val="0"/>
@@ -1812,7 +2033,7 @@
                     </pic:cNvPicPr>
                   </pic:nvPicPr>
                   <pic:blipFill>
-                    <a:blip r:embed="rId22">
+                    <a:blip r:embed="rId23">
                       <a:extLst>
                         <a:ext uri="{28A0092B-C50C-407E-A947-70E740481C1C}">
                           <a14:useLocalDpi xmlns:a14="http://schemas.microsoft.com/office/drawing/2010/main" val="0"/>
@@ -2571,19 +2792,13 @@
       </w:r>
       <w:proofErr w:type="spellEnd"/>
       <w:r>
-        <w:t xml:space="preserve"> model working with train generator</w:t>
-      </w:r>
-      <w:r>
-        <w:t xml:space="preserve"> </w:t>
+        <w:t xml:space="preserve"> model working with train generator </w:t>
       </w:r>
       <w:r>
         <w:t>@</w:t>
       </w:r>
       <w:r>
-        <w:t xml:space="preserve"> </w:t>
-      </w:r>
-      <w:r>
-        <w:t>0d98a244e1129b1f51180179ee19d8e766d9cd43</w:t>
+        <w:t xml:space="preserve"> 0d98a244e1129b1f51180179ee19d8e766d9cd43</w:t>
       </w:r>
     </w:p>
     <w:p/>
@@ -2625,8 +2840,6 @@
       <w:r>
         <w:t>d98669b44802e16e75609a2e5f83a7cb21036513</w:t>
       </w:r>
-      <w:bookmarkStart w:id="0" w:name="_GoBack"/>
-      <w:bookmarkEnd w:id="0"/>
     </w:p>
     <w:p>
       <w:pPr>
@@ -2654,84 +2867,6 @@
       <w:proofErr w:type="spellEnd"/>
       <w:r>
         <w:t xml:space="preserve"> generators</w:t>
-      </w:r>
-      <w:r>
-        <w:t xml:space="preserve"> (maybe inspire from </w:t>
-      </w:r>
-      <w:hyperlink r:id="rId23" w:history="1">
-        <w:r>
-          <w:rPr>
-            <w:rStyle w:val="Hyperlink"/>
-          </w:rPr>
-          <w:t>https://chatbotslife.com/autonomous-vehicle-speed-estimation-from-dashboard-cam-ca96c24120e4</w:t>
-        </w:r>
-      </w:hyperlink>
-      <w:r>
-        <w:t>)</w:t>
-      </w:r>
-    </w:p>
-    <w:p>
-      <w:pPr>
-        <w:pStyle w:val="ListParagraph"/>
-        <w:numPr>
-          <w:ilvl w:val="1"/>
-          <w:numId w:val="2"/>
-        </w:numPr>
-      </w:pPr>
-      <w:r>
-        <w:t>train</w:t>
-      </w:r>
-    </w:p>
-    <w:p>
-      <w:pPr>
-        <w:pStyle w:val="ListParagraph"/>
-        <w:numPr>
-          <w:ilvl w:val="1"/>
-          <w:numId w:val="2"/>
-        </w:numPr>
-      </w:pPr>
-      <w:r>
-        <w:t>validate</w:t>
-      </w:r>
-    </w:p>
-    <w:p>
-      <w:pPr>
-        <w:pStyle w:val="ListParagraph"/>
-        <w:numPr>
-          <w:ilvl w:val="0"/>
-          <w:numId w:val="2"/>
-        </w:numPr>
-      </w:pPr>
-      <w:r>
-        <w:t xml:space="preserve">create </w:t>
-      </w:r>
-      <w:proofErr w:type="spellStart"/>
-      <w:r>
-        <w:t>keras</w:t>
-      </w:r>
-      <w:proofErr w:type="spellEnd"/>
-      <w:r>
-        <w:t xml:space="preserve"> conv layer(s)</w:t>
-      </w:r>
-    </w:p>
-    <w:p>
-      <w:pPr>
-        <w:pStyle w:val="ListParagraph"/>
-        <w:numPr>
-          <w:ilvl w:val="0"/>
-          <w:numId w:val="2"/>
-        </w:numPr>
-      </w:pPr>
-      <w:r>
-        <w:t xml:space="preserve">setup </w:t>
-      </w:r>
-      <w:proofErr w:type="spellStart"/>
-      <w:r>
-        <w:t>keras</w:t>
-      </w:r>
-      <w:proofErr w:type="spellEnd"/>
-      <w:r>
-        <w:t xml:space="preserve"> early stopping callback</w:t>
       </w:r>
       <w:r>
         <w:t xml:space="preserve"> (maybe inspire from </w:t>
@@ -2752,11 +2887,89 @@
       <w:pPr>
         <w:pStyle w:val="ListParagraph"/>
         <w:numPr>
+          <w:ilvl w:val="1"/>
+          <w:numId w:val="2"/>
+        </w:numPr>
+      </w:pPr>
+      <w:r>
+        <w:t>train</w:t>
+      </w:r>
+    </w:p>
+    <w:p>
+      <w:pPr>
+        <w:pStyle w:val="ListParagraph"/>
+        <w:numPr>
+          <w:ilvl w:val="1"/>
+          <w:numId w:val="2"/>
+        </w:numPr>
+      </w:pPr>
+      <w:r>
+        <w:t>validate</w:t>
+      </w:r>
+    </w:p>
+    <w:p>
+      <w:pPr>
+        <w:pStyle w:val="ListParagraph"/>
+        <w:numPr>
           <w:ilvl w:val="0"/>
           <w:numId w:val="2"/>
         </w:numPr>
       </w:pPr>
       <w:r>
+        <w:t xml:space="preserve">create </w:t>
+      </w:r>
+      <w:proofErr w:type="spellStart"/>
+      <w:r>
+        <w:t>keras</w:t>
+      </w:r>
+      <w:proofErr w:type="spellEnd"/>
+      <w:r>
+        <w:t xml:space="preserve"> conv layer(s)</w:t>
+      </w:r>
+    </w:p>
+    <w:p>
+      <w:pPr>
+        <w:pStyle w:val="ListParagraph"/>
+        <w:numPr>
+          <w:ilvl w:val="0"/>
+          <w:numId w:val="2"/>
+        </w:numPr>
+      </w:pPr>
+      <w:r>
+        <w:t xml:space="preserve">setup </w:t>
+      </w:r>
+      <w:proofErr w:type="spellStart"/>
+      <w:r>
+        <w:t>keras</w:t>
+      </w:r>
+      <w:proofErr w:type="spellEnd"/>
+      <w:r>
+        <w:t xml:space="preserve"> early stopping callback</w:t>
+      </w:r>
+      <w:r>
+        <w:t xml:space="preserve"> (maybe inspire from </w:t>
+      </w:r>
+      <w:hyperlink r:id="rId25" w:history="1">
+        <w:r>
+          <w:rPr>
+            <w:rStyle w:val="Hyperlink"/>
+          </w:rPr>
+          <w:t>https://chatbotslife.com/autonomous-vehicle-speed-estimation-from-dashboard-cam-ca96c24120e4</w:t>
+        </w:r>
+      </w:hyperlink>
+      <w:r>
+        <w:t>)</w:t>
+      </w:r>
+    </w:p>
+    <w:p>
+      <w:pPr>
+        <w:pStyle w:val="ListParagraph"/>
+        <w:numPr>
+          <w:ilvl w:val="0"/>
+          <w:numId w:val="2"/>
+        </w:numPr>
+      </w:pPr>
+      <w:r>
         <w:t xml:space="preserve">identify </w:t>
       </w:r>
       <w:proofErr w:type="spellStart"/>
@@ -2764,6 +2977,21 @@
         <w:t>hypers</w:t>
       </w:r>
       <w:proofErr w:type="spellEnd"/>
+    </w:p>
+    <w:p>
+      <w:pPr>
+        <w:pStyle w:val="ListParagraph"/>
+        <w:numPr>
+          <w:ilvl w:val="0"/>
+          <w:numId w:val="2"/>
+        </w:numPr>
+      </w:pPr>
+      <w:r>
+        <w:t xml:space="preserve">pull in </w:t>
+      </w:r>
+      <w:r>
+        <w:t>the zero speed frames from the test data since that is easily human annotated.</w:t>
+      </w:r>
     </w:p>
     <w:p/>
     <w:sectPr>
@@ -2978,6 +3206,92 @@
     </w:lvl>
   </w:abstractNum>
   <w:abstractNum w:abstractNumId="2" w15:restartNumberingAfterBreak="0">
+    <w:nsid w:val="57797B15"/>
+    <w:multiLevelType w:val="hybridMultilevel"/>
+    <w:tmpl w:val="4106E5B0"/>
+    <w:lvl w:ilvl="0" w:tplc="0409000F">
+      <w:start w:val="1"/>
+      <w:numFmt w:val="decimal"/>
+      <w:lvlText w:val="%1."/>
+      <w:lvlJc w:val="left"/>
+      <w:pPr>
+        <w:ind w:left="720" w:hanging="360"/>
+      </w:pPr>
+    </w:lvl>
+    <w:lvl w:ilvl="1" w:tplc="04090019" w:tentative="1">
+      <w:start w:val="1"/>
+      <w:numFmt w:val="lowerLetter"/>
+      <w:lvlText w:val="%2."/>
+      <w:lvlJc w:val="left"/>
+      <w:pPr>
+        <w:ind w:left="1440" w:hanging="360"/>
+      </w:pPr>
+    </w:lvl>
+    <w:lvl w:ilvl="2" w:tplc="0409001B" w:tentative="1">
+      <w:start w:val="1"/>
+      <w:numFmt w:val="lowerRoman"/>
+      <w:lvlText w:val="%3."/>
+      <w:lvlJc w:val="right"/>
+      <w:pPr>
+        <w:ind w:left="2160" w:hanging="180"/>
+      </w:pPr>
+    </w:lvl>
+    <w:lvl w:ilvl="3" w:tplc="0409000F" w:tentative="1">
+      <w:start w:val="1"/>
+      <w:numFmt w:val="decimal"/>
+      <w:lvlText w:val="%4."/>
+      <w:lvlJc w:val="left"/>
+      <w:pPr>
+        <w:ind w:left="2880" w:hanging="360"/>
+      </w:pPr>
+    </w:lvl>
+    <w:lvl w:ilvl="4" w:tplc="04090019" w:tentative="1">
+      <w:start w:val="1"/>
+      <w:numFmt w:val="lowerLetter"/>
+      <w:lvlText w:val="%5."/>
+      <w:lvlJc w:val="left"/>
+      <w:pPr>
+        <w:ind w:left="3600" w:hanging="360"/>
+      </w:pPr>
+    </w:lvl>
+    <w:lvl w:ilvl="5" w:tplc="0409001B" w:tentative="1">
+      <w:start w:val="1"/>
+      <w:numFmt w:val="lowerRoman"/>
+      <w:lvlText w:val="%6."/>
+      <w:lvlJc w:val="right"/>
+      <w:pPr>
+        <w:ind w:left="4320" w:hanging="180"/>
+      </w:pPr>
+    </w:lvl>
+    <w:lvl w:ilvl="6" w:tplc="0409000F" w:tentative="1">
+      <w:start w:val="1"/>
+      <w:numFmt w:val="decimal"/>
+      <w:lvlText w:val="%7."/>
+      <w:lvlJc w:val="left"/>
+      <w:pPr>
+        <w:ind w:left="5040" w:hanging="360"/>
+      </w:pPr>
+    </w:lvl>
+    <w:lvl w:ilvl="7" w:tplc="04090019" w:tentative="1">
+      <w:start w:val="1"/>
+      <w:numFmt w:val="lowerLetter"/>
+      <w:lvlText w:val="%8."/>
+      <w:lvlJc w:val="left"/>
+      <w:pPr>
+        <w:ind w:left="5760" w:hanging="360"/>
+      </w:pPr>
+    </w:lvl>
+    <w:lvl w:ilvl="8" w:tplc="0409001B" w:tentative="1">
+      <w:start w:val="1"/>
+      <w:numFmt w:val="lowerRoman"/>
+      <w:lvlText w:val="%9."/>
+      <w:lvlJc w:val="right"/>
+      <w:pPr>
+        <w:ind w:left="6480" w:hanging="180"/>
+      </w:pPr>
+    </w:lvl>
+  </w:abstractNum>
+  <w:abstractNum w:abstractNumId="3" w15:restartNumberingAfterBreak="0">
     <w:nsid w:val="68763E43"/>
     <w:multiLevelType w:val="hybridMultilevel"/>
     <w:tmpl w:val="C76869C4"/>
@@ -3070,6 +3384,9 @@
     <w:abstractNumId w:val="0"/>
   </w:num>
   <w:num w:numId="3">
+    <w:abstractNumId w:val="3"/>
+  </w:num>
+  <w:num w:numId="4">
     <w:abstractNumId w:val="2"/>
   </w:num>
 </w:numbering>
@@ -3563,7 +3880,6 @@
   <w:style w:type="character" w:default="1" w:styleId="DefaultParagraphFont">
     <w:name w:val="Default Paragraph Font"/>
     <w:uiPriority w:val="1"/>
-    <w:semiHidden/>
     <w:unhideWhenUsed/>
   </w:style>
   <w:style w:type="table" w:default="1" w:styleId="TableNormal">

</xml_diff>

<commit_message>
tried not usig generators, didn't work.
</commit_message>
<xml_diff>
--- a/working notes.docx
+++ b/working notes.docx
@@ -10,6 +10,106 @@
         <w:t>Overview</w:t>
       </w:r>
     </w:p>
+    <w:p>
+      <w:r>
+        <w:t>A regressor that looks at 2 sequential images and predicts the ground speed of the vehicle taking the images.</w:t>
+      </w:r>
+    </w:p>
+    <w:p>
+      <w:r>
+        <w:t>Initial concept: gray scale</w:t>
+      </w:r>
+      <w:r>
+        <w:t>&gt;</w:t>
+      </w:r>
+      <w:r>
+        <w:t>Crop&gt;edge detection&gt;concatenate (previous frame, current frame)&gt;2D Conv</w:t>
+      </w:r>
+      <w:proofErr w:type="gramStart"/>
+      <w:r>
+        <w:t>&gt;(</w:t>
+      </w:r>
+      <w:proofErr w:type="gramEnd"/>
+      <w:r>
+        <w:t>maybe some stuff like pooling or other&gt;(maybe more conv)&gt;dense layer&gt;speed value.</w:t>
+      </w:r>
+    </w:p>
+    <w:p>
+      <w:r>
+        <w:t>Then after some quick search for reasonable 2dConv net architectures as a starting point, I found “</w:t>
+      </w:r>
+      <w:r>
+        <w:t>Vehicle Motion Detection using CNN</w:t>
+      </w:r>
+      <w:r>
+        <w:t xml:space="preserve">”, by </w:t>
+      </w:r>
+      <w:proofErr w:type="spellStart"/>
+      <w:r>
+        <w:t>Yaqi</w:t>
+      </w:r>
+      <w:proofErr w:type="spellEnd"/>
+      <w:r>
+        <w:t xml:space="preserve"> Zhang</w:t>
+      </w:r>
+      <w:r>
+        <w:t xml:space="preserve">, which led me to </w:t>
+      </w:r>
+      <w:r>
+        <w:t>cv2.calcOpticalFlowFarneback</w:t>
+      </w:r>
+      <w:r>
+        <w:t>, which I will use in place of the edge detection.</w:t>
+      </w:r>
+    </w:p>
+    <w:p>
+      <w:r>
+        <w:t xml:space="preserve">Concept 2: </w:t>
+      </w:r>
+      <w:r>
+        <w:rPr>
+          <w:color w:val="ED7D31" w:themeColor="accent2"/>
+        </w:rPr>
+        <w:t>grey scale&gt;crop&gt;edge detection&gt;cv2.calcOpticalFlowFarneback</w:t>
+      </w:r>
+      <w:r>
+        <w:rPr>
+          <w:color w:val="70AD47" w:themeColor="accent6"/>
+        </w:rPr>
+        <w:t>&gt;2dConv</w:t>
+      </w:r>
+      <w:r>
+        <w:rPr>
+          <w:color w:val="70AD47" w:themeColor="accent6"/>
+        </w:rPr>
+        <w:t>&gt; dense layer</w:t>
+      </w:r>
+      <w:r>
+        <w:t xml:space="preserve">&gt;speed value. This is very simple but I </w:t>
+      </w:r>
+      <w:proofErr w:type="spellStart"/>
+      <w:r>
+        <w:t>gotta</w:t>
+      </w:r>
+      <w:proofErr w:type="spellEnd"/>
+      <w:r>
+        <w:t xml:space="preserve"> start somewhere. </w:t>
+      </w:r>
+    </w:p>
+    <w:p>
+      <w:pPr>
+        <w:rPr>
+          <w:color w:val="70AD47" w:themeColor="accent6"/>
+        </w:rPr>
+      </w:pPr>
+      <w:r>
+        <w:t xml:space="preserve">Concept 3: </w:t>
+      </w:r>
+      <w:r>
+        <w:t>add batch normalization somewhere</w:t>
+      </w:r>
+    </w:p>
+    <w:p/>
     <w:p>
       <w:r>
         <w:rPr>
@@ -208,8 +308,6 @@
       </w:r>
     </w:p>
     <w:p>
-      <w:bookmarkStart w:id="0" w:name="_GoBack"/>
-      <w:bookmarkEnd w:id="0"/>
       <w:r>
         <w:t xml:space="preserve">img4d= stack of optical flow output, where flow output is same size as copped image, stack is size </w:t>
       </w:r>
@@ -222,6 +320,7 @@
         <w:t xml:space="preserve"> fed to generator</w:t>
       </w:r>
     </w:p>
+    <w:p/>
     <w:p>
       <w:pPr>
         <w:pStyle w:val="Heading1"/>
@@ -249,6 +348,7 @@
         <w:pStyle w:val="Heading2"/>
       </w:pPr>
       <w:r>
+        <w:lastRenderedPageBreak/>
         <w:t>Train</w:t>
       </w:r>
     </w:p>
@@ -317,7 +417,6 @@
         <w:pStyle w:val="Heading2"/>
       </w:pPr>
       <w:r>
-        <w:lastRenderedPageBreak/>
         <w:t>Test</w:t>
       </w:r>
     </w:p>
@@ -383,7 +482,13 @@
     </w:p>
     <w:p>
       <w:r>
-        <w:t>the</w:t>
+        <w:t>T</w:t>
+      </w:r>
+      <w:r>
+        <w:t>he</w:t>
+      </w:r>
+      <w:r>
+        <w:t xml:space="preserve"> test data seems including a different distribution of diving scenarios then the train data. I wonder if this was intentional. I think I could improve by extracting the test video frames when the vehicle is stopped, and manually label that data, and then train on it. That’s sort of cheating, but there are no rules for the challenge against this, so it’s technically not cheating. </w:t>
       </w:r>
     </w:p>
     <w:p>
@@ -391,165 +496,12 @@
         <w:pStyle w:val="Heading1"/>
       </w:pPr>
       <w:r>
-        <w:t>data preparation</w:t>
-      </w:r>
-    </w:p>
-    <w:p>
-      <w:r>
-        <w:t xml:space="preserve">batch shuffling from </w:t>
-      </w:r>
-      <w:hyperlink r:id="rId8" w:history="1">
-        <w:r>
-          <w:rPr>
-            <w:rStyle w:val="Hyperlink"/>
-          </w:rPr>
-          <w:t>https://chatbotslife.com/autonomous-vehicle-speed-estimation-from-dashboard-cam-ca96c24120e4</w:t>
-        </w:r>
-      </w:hyperlink>
-    </w:p>
-    <w:p>
-      <w:pPr>
-        <w:pStyle w:val="Heading1"/>
-      </w:pPr>
-      <w:r>
-        <w:t>Top level model</w:t>
-      </w:r>
-    </w:p>
-    <w:p>
-      <w:r>
-        <w:t xml:space="preserve">A regressor that looks at 2 sequential images and predicts the </w:t>
-      </w:r>
-      <w:r>
-        <w:t xml:space="preserve">ground </w:t>
-      </w:r>
-      <w:r>
-        <w:t>speed</w:t>
-      </w:r>
-      <w:r>
-        <w:t xml:space="preserve"> of the vehicle taking the images.</w:t>
-      </w:r>
-    </w:p>
-    <w:p>
-      <w:r>
-        <w:t xml:space="preserve">Initial concept: gray </w:t>
-      </w:r>
-      <w:proofErr w:type="spellStart"/>
-      <w:r>
-        <w:t>scale</w:t>
-      </w:r>
-      <w:r>
-        <w:t>Crop</w:t>
-      </w:r>
-      <w:proofErr w:type="spellEnd"/>
-      <w:r>
-        <w:t>&gt;edge detection&gt;</w:t>
-      </w:r>
-      <w:r>
-        <w:t>concatenate (</w:t>
-      </w:r>
-      <w:r>
-        <w:t>previous frame, current frame)&gt;2D Conv</w:t>
-      </w:r>
-      <w:proofErr w:type="gramStart"/>
-      <w:r>
-        <w:t>&gt;(</w:t>
-      </w:r>
-      <w:proofErr w:type="gramEnd"/>
-      <w:r>
-        <w:t xml:space="preserve">maybe some stuff </w:t>
-      </w:r>
-      <w:r>
-        <w:t>like</w:t>
-      </w:r>
-      <w:r>
-        <w:t xml:space="preserve"> pooling or other&gt;(maybe more conv)&gt;dense layer&gt;speed value</w:t>
-      </w:r>
-      <w:r>
-        <w:t>.</w:t>
-      </w:r>
-    </w:p>
-    <w:p>
-      <w:r>
-        <w:t>Then after some quick search for reasonable 2dConv net architectures as a starting point, I found “</w:t>
-      </w:r>
-      <w:r>
-        <w:t>Vehicle Motion Detection using CNN</w:t>
-      </w:r>
-      <w:r>
-        <w:t xml:space="preserve">”, by </w:t>
-      </w:r>
-      <w:proofErr w:type="spellStart"/>
-      <w:r>
-        <w:t>Yaqi</w:t>
-      </w:r>
-      <w:proofErr w:type="spellEnd"/>
-      <w:r>
-        <w:t xml:space="preserve"> Zhang</w:t>
-      </w:r>
-      <w:r>
-        <w:t xml:space="preserve">, which led me to </w:t>
-      </w:r>
-      <w:r>
-        <w:t>cv2.calcOpticalFlowFarneback</w:t>
-      </w:r>
-      <w:r>
-        <w:t>, which I will use in place of the edge detection.</w:t>
-      </w:r>
-    </w:p>
-    <w:p>
-      <w:r>
-        <w:t xml:space="preserve">Concept 2: </w:t>
-      </w:r>
-      <w:r>
-        <w:rPr>
-          <w:color w:val="ED7D31" w:themeColor="accent2"/>
-        </w:rPr>
-        <w:t>grey scale&gt;crop&gt;</w:t>
-      </w:r>
-      <w:r>
-        <w:rPr>
-          <w:color w:val="ED7D31" w:themeColor="accent2"/>
-        </w:rPr>
-        <w:t>edge detection&gt;</w:t>
-      </w:r>
-      <w:r>
-        <w:rPr>
-          <w:color w:val="ED7D31" w:themeColor="accent2"/>
-        </w:rPr>
-        <w:t>cv2.calcOpticalFlowFarneback</w:t>
-      </w:r>
-      <w:r>
-        <w:rPr>
-          <w:color w:val="4472C4" w:themeColor="accent1"/>
-        </w:rPr>
-        <w:t>&gt;2dConv</w:t>
-      </w:r>
-      <w:r>
-        <w:rPr>
-          <w:color w:val="70AD47" w:themeColor="accent6"/>
-        </w:rPr>
-        <w:t>&gt; dense layer</w:t>
-      </w:r>
-      <w:r>
-        <w:t xml:space="preserve">&gt;speed value. This is very simple but I </w:t>
-      </w:r>
-      <w:proofErr w:type="spellStart"/>
-      <w:r>
-        <w:t>gotta</w:t>
-      </w:r>
-      <w:proofErr w:type="spellEnd"/>
-      <w:r>
-        <w:t xml:space="preserve"> start somewhere. </w:t>
-      </w:r>
-    </w:p>
-    <w:p>
-      <w:pPr>
-        <w:rPr>
-          <w:color w:val="70AD47" w:themeColor="accent6"/>
-        </w:rPr>
-      </w:pPr>
-      <w:r>
-        <w:t xml:space="preserve">I’ll setup the </w:t>
+        <w:t>Pre-net processing</w:t>
+      </w:r>
+    </w:p>
+    <w:p>
+      <w:r>
+        <w:t xml:space="preserve">This section describes the work done to develop the pre-net processing of images, and for training and eval, also speeds. Original idea was to make a </w:t>
       </w:r>
       <w:proofErr w:type="spellStart"/>
       <w:r>
@@ -557,114 +509,15 @@
       </w:r>
       <w:proofErr w:type="spellEnd"/>
       <w:r>
-        <w:t xml:space="preserve"> </w:t>
-      </w:r>
-      <w:r>
-        <w:t xml:space="preserve">model </w:t>
-      </w:r>
-      <w:r>
-        <w:t xml:space="preserve">as follows. </w:t>
-      </w:r>
-      <w:r>
-        <w:rPr>
-          <w:color w:val="ED7D31" w:themeColor="accent2"/>
-        </w:rPr>
-        <w:t>Custom layer</w:t>
-      </w:r>
-      <w:r>
-        <w:rPr>
-          <w:color w:val="4472C4" w:themeColor="accent1"/>
-        </w:rPr>
-        <w:t>&gt;standard layer</w:t>
-      </w:r>
-      <w:r>
-        <w:rPr>
-          <w:color w:val="70AD47" w:themeColor="accent6"/>
-        </w:rPr>
-        <w:t>&gt;standard layer</w:t>
-      </w:r>
-    </w:p>
-    <w:p>
-      <w:pPr>
-        <w:rPr>
-          <w:color w:val="70AD47" w:themeColor="accent6"/>
-        </w:rPr>
-      </w:pPr>
-      <w:r>
-        <w:t xml:space="preserve">Concept 3: </w:t>
-      </w:r>
-      <w:r>
-        <w:rPr>
-          <w:color w:val="ED7D31" w:themeColor="accent2"/>
-        </w:rPr>
-        <w:t>grey scale&gt;crop&gt;edge detection&gt;cv2.calcOpticalFlowFarneback</w:t>
-      </w:r>
-      <w:r>
-        <w:rPr>
-          <w:color w:val="4472C4" w:themeColor="accent1"/>
-        </w:rPr>
-        <w:t>&gt;2dConv</w:t>
-      </w:r>
-      <w:r>
-        <w:rPr>
-          <w:color w:val="7030A0"/>
-        </w:rPr>
-        <w:t>&gt;batch norm</w:t>
-      </w:r>
-      <w:r>
-        <w:rPr>
-          <w:color w:val="70AD47" w:themeColor="accent6"/>
-        </w:rPr>
-        <w:t>&gt; dense layer</w:t>
-      </w:r>
-      <w:r>
-        <w:t xml:space="preserve">&gt;speed value. Where: </w:t>
-      </w:r>
-      <w:r>
-        <w:rPr>
-          <w:color w:val="ED7D31" w:themeColor="accent2"/>
-        </w:rPr>
-        <w:t>generator</w:t>
-      </w:r>
-      <w:r>
-        <w:rPr>
-          <w:color w:val="4472C4" w:themeColor="accent1"/>
-        </w:rPr>
-        <w:t>&gt;standard layer</w:t>
-      </w:r>
-      <w:r>
-        <w:rPr>
-          <w:color w:val="4472C4" w:themeColor="accent1"/>
-        </w:rPr>
-        <w:t xml:space="preserve"> </w:t>
-      </w:r>
-      <w:r>
-        <w:rPr>
-          <w:color w:val="7030A0"/>
-        </w:rPr>
-        <w:t>with batch norm</w:t>
-      </w:r>
-      <w:r>
-        <w:rPr>
-          <w:color w:val="70AD47" w:themeColor="accent6"/>
-        </w:rPr>
-        <w:t>&gt;standard layer</w:t>
-      </w:r>
-    </w:p>
-    <w:p>
-      <w:pPr>
-        <w:pStyle w:val="Heading1"/>
+        <w:t xml:space="preserve"> custom layer, and hopefully have edge detection and optical flow parameter learnable, that proved difficult so for this job, I got lazy and used default or best guesses for those parameters, and then placed the processing in a generator. Could have processed and saved the data to disk, would have been equivalent. </w:t>
+      </w:r>
+    </w:p>
+    <w:p>
+      <w:pPr>
+        <w:pStyle w:val="Heading2"/>
       </w:pPr>
       <w:r>
         <w:lastRenderedPageBreak/>
-        <w:t>Custom layer</w:t>
-      </w:r>
-    </w:p>
-    <w:p>
-      <w:pPr>
-        <w:pStyle w:val="Heading2"/>
-      </w:pPr>
-      <w:r>
         <w:t>Cropping frames</w:t>
       </w:r>
     </w:p>
@@ -691,7 +544,7 @@
                     </pic:cNvPicPr>
                   </pic:nvPicPr>
                   <pic:blipFill>
-                    <a:blip r:embed="rId9">
+                    <a:blip r:embed="rId8">
                       <a:extLst>
                         <a:ext uri="{28A0092B-C50C-407E-A947-70E740481C1C}">
                           <a14:useLocalDpi xmlns:a14="http://schemas.microsoft.com/office/drawing/2010/main" val="0"/>
@@ -757,7 +610,6 @@
         <w:rPr>
           <w:noProof/>
         </w:rPr>
-        <w:lastRenderedPageBreak/>
         <w:drawing>
           <wp:inline distT="0" distB="0" distL="0" distR="0" wp14:anchorId="3CD60868" wp14:editId="7A0D512C">
             <wp:extent cx="6105525" cy="3333750"/>
@@ -776,7 +628,7 @@
                     </pic:cNvPicPr>
                   </pic:nvPicPr>
                   <pic:blipFill>
-                    <a:blip r:embed="rId10">
+                    <a:blip r:embed="rId9">
                       <a:extLst>
                         <a:ext uri="{28A0092B-C50C-407E-A947-70E740481C1C}">
                           <a14:useLocalDpi xmlns:a14="http://schemas.microsoft.com/office/drawing/2010/main" val="0"/>
@@ -810,6 +662,7 @@
     </w:p>
     <w:p>
       <w:r>
+        <w:lastRenderedPageBreak/>
         <w:t xml:space="preserve">The top of the image is typically full of sky or other stuff we don’t need. </w:t>
       </w:r>
     </w:p>
@@ -854,7 +707,7 @@
                     </pic:cNvPicPr>
                   </pic:nvPicPr>
                   <pic:blipFill>
-                    <a:blip r:embed="rId11">
+                    <a:blip r:embed="rId10">
                       <a:extLst>
                         <a:ext uri="{28A0092B-C50C-407E-A947-70E740481C1C}">
                           <a14:useLocalDpi xmlns:a14="http://schemas.microsoft.com/office/drawing/2010/main" val="0"/>
@@ -927,7 +780,6 @@
         <w:rPr>
           <w:noProof/>
         </w:rPr>
-        <w:lastRenderedPageBreak/>
         <w:drawing>
           <wp:inline distT="0" distB="0" distL="0" distR="0" wp14:anchorId="295B686E" wp14:editId="156949D8">
             <wp:extent cx="6858000" cy="1885950"/>
@@ -946,7 +798,7 @@
                     </pic:cNvPicPr>
                   </pic:nvPicPr>
                   <pic:blipFill>
-                    <a:blip r:embed="rId12">
+                    <a:blip r:embed="rId11">
                       <a:extLst>
                         <a:ext uri="{28A0092B-C50C-407E-A947-70E740481C1C}">
                           <a14:useLocalDpi xmlns:a14="http://schemas.microsoft.com/office/drawing/2010/main" val="0"/>
@@ -1009,7 +861,7 @@
                     </pic:cNvPicPr>
                   </pic:nvPicPr>
                   <pic:blipFill>
-                    <a:blip r:embed="rId13">
+                    <a:blip r:embed="rId12">
                       <a:extLst>
                         <a:ext uri="{28A0092B-C50C-407E-A947-70E740481C1C}">
                           <a14:useLocalDpi xmlns:a14="http://schemas.microsoft.com/office/drawing/2010/main" val="0"/>
@@ -1051,6 +903,7 @@
         <w:rPr>
           <w:noProof/>
         </w:rPr>
+        <w:lastRenderedPageBreak/>
         <w:drawing>
           <wp:inline distT="0" distB="0" distL="0" distR="0" wp14:anchorId="0A940E32" wp14:editId="3B2D13C4">
             <wp:extent cx="6858000" cy="1885950"/>
@@ -1069,7 +922,7 @@
                     </pic:cNvPicPr>
                   </pic:nvPicPr>
                   <pic:blipFill>
-                    <a:blip r:embed="rId14">
+                    <a:blip r:embed="rId13">
                       <a:extLst>
                         <a:ext uri="{28A0092B-C50C-407E-A947-70E740481C1C}">
                           <a14:useLocalDpi xmlns:a14="http://schemas.microsoft.com/office/drawing/2010/main" val="0"/>
@@ -1134,7 +987,7 @@
                     </pic:cNvPicPr>
                   </pic:nvPicPr>
                   <pic:blipFill>
-                    <a:blip r:embed="rId15">
+                    <a:blip r:embed="rId14">
                       <a:extLst>
                         <a:ext uri="{28A0092B-C50C-407E-A947-70E740481C1C}">
                           <a14:useLocalDpi xmlns:a14="http://schemas.microsoft.com/office/drawing/2010/main" val="0"/>
@@ -1176,7 +1029,6 @@
         <w:rPr>
           <w:noProof/>
         </w:rPr>
-        <w:lastRenderedPageBreak/>
         <w:drawing>
           <wp:inline distT="0" distB="0" distL="0" distR="0" wp14:anchorId="65282EAD" wp14:editId="35D3B42D">
             <wp:extent cx="6858000" cy="1895475"/>
@@ -1195,7 +1047,7 @@
                     </pic:cNvPicPr>
                   </pic:nvPicPr>
                   <pic:blipFill>
-                    <a:blip r:embed="rId16">
+                    <a:blip r:embed="rId15">
                       <a:extLst>
                         <a:ext uri="{28A0092B-C50C-407E-A947-70E740481C1C}">
                           <a14:useLocalDpi xmlns:a14="http://schemas.microsoft.com/office/drawing/2010/main" val="0"/>
@@ -1288,6 +1140,7 @@
         <w:rPr>
           <w:noProof/>
         </w:rPr>
+        <w:lastRenderedPageBreak/>
         <w:drawing>
           <wp:inline distT="0" distB="0" distL="0" distR="0" wp14:anchorId="59B7C59A" wp14:editId="29AA7DC9">
             <wp:extent cx="6105525" cy="3343275"/>
@@ -1306,7 +1159,7 @@
                     </pic:cNvPicPr>
                   </pic:nvPicPr>
                   <pic:blipFill>
-                    <a:blip r:embed="rId17">
+                    <a:blip r:embed="rId16">
                       <a:extLst>
                         <a:ext uri="{28A0092B-C50C-407E-A947-70E740481C1C}">
                           <a14:useLocalDpi xmlns:a14="http://schemas.microsoft.com/office/drawing/2010/main" val="0"/>
@@ -1351,7 +1204,6 @@
         <w:rPr>
           <w:noProof/>
         </w:rPr>
-        <w:lastRenderedPageBreak/>
         <w:drawing>
           <wp:inline distT="0" distB="0" distL="0" distR="0" wp14:anchorId="505FB748" wp14:editId="17F0B76E">
             <wp:extent cx="6115050" cy="2409825"/>
@@ -1370,7 +1222,7 @@
                     </pic:cNvPicPr>
                   </pic:nvPicPr>
                   <pic:blipFill>
-                    <a:blip r:embed="rId18">
+                    <a:blip r:embed="rId17">
                       <a:extLst>
                         <a:ext uri="{28A0092B-C50C-407E-A947-70E740481C1C}">
                           <a14:useLocalDpi xmlns:a14="http://schemas.microsoft.com/office/drawing/2010/main" val="0"/>
@@ -1503,6 +1355,7 @@
         <w:rPr>
           <w:noProof/>
         </w:rPr>
+        <w:lastRenderedPageBreak/>
         <w:drawing>
           <wp:inline distT="0" distB="0" distL="0" distR="0" wp14:anchorId="331BCC53" wp14:editId="40A20669">
             <wp:extent cx="6847205" cy="3009265"/>
@@ -1521,7 +1374,7 @@
                     </pic:cNvPicPr>
                   </pic:nvPicPr>
                   <pic:blipFill>
-                    <a:blip r:embed="rId19">
+                    <a:blip r:embed="rId18">
                       <a:extLst>
                         <a:ext uri="{28A0092B-C50C-407E-A947-70E740481C1C}">
                           <a14:useLocalDpi xmlns:a14="http://schemas.microsoft.com/office/drawing/2010/main" val="0"/>
@@ -1560,7 +1413,6 @@
     </w:p>
     <w:p>
       <w:r>
-        <w:lastRenderedPageBreak/>
         <w:t>Try removing the Canny Edge step</w:t>
       </w:r>
       <w:r>
@@ -1590,7 +1442,7 @@
                     </pic:cNvPicPr>
                   </pic:nvPicPr>
                   <pic:blipFill>
-                    <a:blip r:embed="rId20">
+                    <a:blip r:embed="rId19">
                       <a:extLst>
                         <a:ext uri="{28A0092B-C50C-407E-A947-70E740481C1C}">
                           <a14:useLocalDpi xmlns:a14="http://schemas.microsoft.com/office/drawing/2010/main" val="0"/>
@@ -1705,6 +1557,7 @@
         <w:rPr>
           <w:noProof/>
         </w:rPr>
+        <w:lastRenderedPageBreak/>
         <w:drawing>
           <wp:inline distT="0" distB="0" distL="0" distR="0" wp14:anchorId="6B9C1C96" wp14:editId="6E2D660B">
             <wp:extent cx="6852285" cy="3040380"/>
@@ -1723,7 +1576,7 @@
                     </pic:cNvPicPr>
                   </pic:nvPicPr>
                   <pic:blipFill>
-                    <a:blip r:embed="rId21">
+                    <a:blip r:embed="rId20">
                       <a:extLst>
                         <a:ext uri="{28A0092B-C50C-407E-A947-70E740481C1C}">
                           <a14:useLocalDpi xmlns:a14="http://schemas.microsoft.com/office/drawing/2010/main" val="0"/>
@@ -1947,6 +1800,7 @@
         <w:rPr>
           <w:noProof/>
         </w:rPr>
+        <w:lastRenderedPageBreak/>
         <w:drawing>
           <wp:inline distT="0" distB="0" distL="0" distR="0" wp14:anchorId="4066A1FB" wp14:editId="42EA19F3">
             <wp:extent cx="6115685" cy="2683510"/>
@@ -1965,7 +1819,7 @@
                     </pic:cNvPicPr>
                   </pic:nvPicPr>
                   <pic:blipFill>
-                    <a:blip r:embed="rId22">
+                    <a:blip r:embed="rId21">
                       <a:extLst>
                         <a:ext uri="{28A0092B-C50C-407E-A947-70E740481C1C}">
                           <a14:useLocalDpi xmlns:a14="http://schemas.microsoft.com/office/drawing/2010/main" val="0"/>
@@ -2033,7 +1887,7 @@
                     </pic:cNvPicPr>
                   </pic:nvPicPr>
                   <pic:blipFill>
-                    <a:blip r:embed="rId23">
+                    <a:blip r:embed="rId22">
                       <a:extLst>
                         <a:ext uri="{28A0092B-C50C-407E-A947-70E740481C1C}">
                           <a14:useLocalDpi xmlns:a14="http://schemas.microsoft.com/office/drawing/2010/main" val="0"/>
@@ -2072,7 +1926,6 @@
     </w:p>
     <w:p>
       <w:r>
-        <w:lastRenderedPageBreak/>
         <w:t>This layer should NOT accept img4d and iterate through it. It should accept img3d (2 sequential raw images from the dash camera), since:</w:t>
       </w:r>
     </w:p>
@@ -2155,6 +2008,7 @@
         <w:pStyle w:val="Heading3"/>
       </w:pPr>
       <w:r>
+        <w:lastRenderedPageBreak/>
         <w:t>TODO</w:t>
       </w:r>
     </w:p>
@@ -2382,7 +2236,6 @@
         <w:ind w:left="720"/>
       </w:pPr>
       <w:r>
-        <w:lastRenderedPageBreak/>
         <w:t xml:space="preserve">    </w:t>
       </w:r>
       <w:proofErr w:type="spellStart"/>
@@ -2698,7 +2551,6 @@
         <w:ind w:left="720"/>
       </w:pPr>
       <w:r>
-        <w:lastRenderedPageBreak/>
         <w:t xml:space="preserve">cv2.error: </w:t>
       </w:r>
       <w:proofErr w:type="gramStart"/>
@@ -2858,53 +2710,7 @@
         </w:numPr>
       </w:pPr>
       <w:r>
-        <w:t xml:space="preserve">create proper </w:t>
-      </w:r>
-      <w:proofErr w:type="spellStart"/>
-      <w:r>
-        <w:t>keras</w:t>
-      </w:r>
-      <w:proofErr w:type="spellEnd"/>
-      <w:r>
-        <w:t xml:space="preserve"> generators</w:t>
-      </w:r>
-      <w:r>
-        <w:t xml:space="preserve"> (maybe inspire from </w:t>
-      </w:r>
-      <w:hyperlink r:id="rId24" w:history="1">
-        <w:r>
-          <w:rPr>
-            <w:rStyle w:val="Hyperlink"/>
-          </w:rPr>
-          <w:t>https://chatbotslife.com/autonomous-vehicle-speed-estimation-from-dashboard-cam-ca96c24120e4</w:t>
-        </w:r>
-      </w:hyperlink>
-      <w:r>
-        <w:t>)</w:t>
-      </w:r>
-    </w:p>
-    <w:p>
-      <w:pPr>
-        <w:pStyle w:val="ListParagraph"/>
-        <w:numPr>
-          <w:ilvl w:val="1"/>
-          <w:numId w:val="2"/>
-        </w:numPr>
-      </w:pPr>
-      <w:r>
-        <w:t>train</w:t>
-      </w:r>
-    </w:p>
-    <w:p>
-      <w:pPr>
-        <w:pStyle w:val="ListParagraph"/>
-        <w:numPr>
-          <w:ilvl w:val="1"/>
-          <w:numId w:val="2"/>
-        </w:numPr>
-      </w:pPr>
-      <w:r>
-        <w:t>validate</w:t>
+        <w:t>plot loss vs epoch</w:t>
       </w:r>
     </w:p>
     <w:p>
@@ -2916,16 +2722,13 @@
         </w:numPr>
       </w:pPr>
       <w:r>
-        <w:t xml:space="preserve">create </w:t>
-      </w:r>
-      <w:proofErr w:type="spellStart"/>
-      <w:r>
-        <w:t>keras</w:t>
-      </w:r>
-      <w:proofErr w:type="spellEnd"/>
-      <w:r>
-        <w:t xml:space="preserve"> conv layer(s)</w:t>
-      </w:r>
+        <w:t xml:space="preserve">identify </w:t>
+      </w:r>
+      <w:proofErr w:type="spellStart"/>
+      <w:r>
+        <w:t>hypers</w:t>
+      </w:r>
+      <w:proofErr w:type="spellEnd"/>
     </w:p>
     <w:p>
       <w:pPr>
@@ -2936,29 +2739,106 @@
         </w:numPr>
       </w:pPr>
       <w:r>
-        <w:t xml:space="preserve">setup </w:t>
-      </w:r>
-      <w:proofErr w:type="spellStart"/>
-      <w:r>
-        <w:t>keras</w:t>
-      </w:r>
-      <w:proofErr w:type="spellEnd"/>
-      <w:r>
-        <w:t xml:space="preserve"> early stopping callback</w:t>
-      </w:r>
-      <w:r>
-        <w:t xml:space="preserve"> (maybe inspire from </w:t>
-      </w:r>
-      <w:hyperlink r:id="rId25" w:history="1">
-        <w:r>
-          <w:rPr>
-            <w:rStyle w:val="Hyperlink"/>
-          </w:rPr>
-          <w:t>https://chatbotslife.com/autonomous-vehicle-speed-estimation-from-dashboard-cam-ca96c24120e4</w:t>
-        </w:r>
-      </w:hyperlink>
-      <w:r>
-        <w:t>)</w:t>
+        <w:t xml:space="preserve">pull in </w:t>
+      </w:r>
+      <w:r>
+        <w:t>the zero speed frames from the test data since that is easily human annotated.</w:t>
+      </w:r>
+    </w:p>
+    <w:p/>
+    <w:p>
+      <w:r>
+        <w:t>Getting errors with generators, not familiar enough, so tried the normal way. Created np arrays with flow inputs. This took super long and</w:t>
+      </w:r>
+      <w:bookmarkStart w:id="0" w:name="_GoBack"/>
+      <w:bookmarkEnd w:id="0"/>
+      <w:r>
+        <w:t xml:space="preserve"> created very large variables. Tried saving and </w:t>
+      </w:r>
+      <w:proofErr w:type="spellStart"/>
+      <w:r>
+        <w:t>x.npy</w:t>
+      </w:r>
+      <w:proofErr w:type="spellEnd"/>
+      <w:r>
+        <w:t xml:space="preserve"> is 40Gb, so clearly, I need to use generators. Even if I created the flow objects and saved them individually, I’d still have to load all needed for training to an array, and I’d be in the same place. So, generators are a must. Try doing a simpler example with generators first, to learn their basics, then work my way through to what I want to do. </w:t>
+      </w:r>
+    </w:p>
+    <w:p/>
+    <w:p>
+      <w:pPr>
+        <w:pStyle w:val="Heading1"/>
+      </w:pPr>
+      <w:r>
+        <w:t>Overview history</w:t>
+      </w:r>
+    </w:p>
+    <w:p>
+      <w:pPr>
+        <w:pStyle w:val="Heading2"/>
+      </w:pPr>
+      <w:r>
+        <w:t>1</w:t>
+      </w:r>
+    </w:p>
+    <w:p>
+      <w:r>
+        <w:rPr>
+          <w:noProof/>
+        </w:rPr>
+        <w:drawing>
+          <wp:inline distT="0" distB="0" distL="0" distR="0" wp14:anchorId="662B76B3" wp14:editId="2C75A372">
+            <wp:extent cx="6858000" cy="2581275"/>
+            <wp:effectExtent l="0" t="0" r="0" b="9525"/>
+            <wp:docPr id="19" name="Picture 19"/>
+            <wp:cNvGraphicFramePr>
+              <a:graphicFrameLocks xmlns:a="http://schemas.openxmlformats.org/drawingml/2006/main" noChangeAspect="1"/>
+            </wp:cNvGraphicFramePr>
+            <a:graphic xmlns:a="http://schemas.openxmlformats.org/drawingml/2006/main">
+              <a:graphicData uri="http://schemas.openxmlformats.org/drawingml/2006/picture">
+                <pic:pic xmlns:pic="http://schemas.openxmlformats.org/drawingml/2006/picture">
+                  <pic:nvPicPr>
+                    <pic:cNvPr id="0" name="Picture 1"/>
+                    <pic:cNvPicPr>
+                      <a:picLocks noChangeAspect="1" noChangeArrowheads="1"/>
+                    </pic:cNvPicPr>
+                  </pic:nvPicPr>
+                  <pic:blipFill>
+                    <a:blip r:embed="rId5">
+                      <a:extLst>
+                        <a:ext uri="{28A0092B-C50C-407E-A947-70E740481C1C}">
+                          <a14:useLocalDpi xmlns:a14="http://schemas.microsoft.com/office/drawing/2010/main" val="0"/>
+                        </a:ext>
+                      </a:extLst>
+                    </a:blip>
+                    <a:srcRect/>
+                    <a:stretch>
+                      <a:fillRect/>
+                    </a:stretch>
+                  </pic:blipFill>
+                  <pic:spPr bwMode="auto">
+                    <a:xfrm>
+                      <a:off x="0" y="0"/>
+                      <a:ext cx="6858000" cy="2581275"/>
+                    </a:xfrm>
+                    <a:prstGeom prst="rect">
+                      <a:avLst/>
+                    </a:prstGeom>
+                    <a:noFill/>
+                    <a:ln>
+                      <a:noFill/>
+                    </a:ln>
+                  </pic:spPr>
+                </pic:pic>
+              </a:graphicData>
+            </a:graphic>
+          </wp:inline>
+        </w:drawing>
+      </w:r>
+    </w:p>
+    <w:p>
+      <w:r>
+        <w:t>generator does this:</w:t>
       </w:r>
     </w:p>
     <w:p>
@@ -2966,33 +2846,161 @@
         <w:pStyle w:val="ListParagraph"/>
         <w:numPr>
           <w:ilvl w:val="0"/>
-          <w:numId w:val="2"/>
+          <w:numId w:val="5"/>
         </w:numPr>
       </w:pPr>
       <w:r>
-        <w:t xml:space="preserve">identify </w:t>
-      </w:r>
-      <w:proofErr w:type="spellStart"/>
-      <w:r>
-        <w:t>hypers</w:t>
-      </w:r>
-      <w:proofErr w:type="spellEnd"/>
+        <w:t xml:space="preserve">shuffle list of now file path. </w:t>
+      </w:r>
+      <w:proofErr w:type="spellStart"/>
+      <w:r>
+        <w:t>prev</w:t>
+      </w:r>
+      <w:proofErr w:type="spellEnd"/>
+      <w:r>
+        <w:t xml:space="preserve"> </w:t>
+      </w:r>
+      <w:proofErr w:type="spellStart"/>
+      <w:r>
+        <w:t>flie</w:t>
+      </w:r>
+      <w:proofErr w:type="spellEnd"/>
+      <w:r>
+        <w:t xml:space="preserve"> </w:t>
+      </w:r>
+      <w:proofErr w:type="spellStart"/>
+      <w:r>
+        <w:t>patj</w:t>
+      </w:r>
+      <w:proofErr w:type="spellEnd"/>
+      <w:r>
+        <w:t xml:space="preserve">, </w:t>
+      </w:r>
+      <w:proofErr w:type="gramStart"/>
+      <w:r>
+        <w:t>mean(</w:t>
+      </w:r>
+      <w:proofErr w:type="spellStart"/>
+      <w:proofErr w:type="gramEnd"/>
+      <w:r>
+        <w:t>spd</w:t>
+      </w:r>
+      <w:proofErr w:type="spellEnd"/>
+      <w:r>
+        <w:t xml:space="preserve"> now, </w:t>
+      </w:r>
+      <w:proofErr w:type="spellStart"/>
+      <w:r>
+        <w:t>spd</w:t>
+      </w:r>
+      <w:proofErr w:type="spellEnd"/>
+      <w:r>
+        <w:t xml:space="preserve"> </w:t>
+      </w:r>
+      <w:proofErr w:type="spellStart"/>
+      <w:r>
+        <w:t>prev</w:t>
+      </w:r>
+      <w:proofErr w:type="spellEnd"/>
+      <w:r>
+        <w:t>)</w:t>
+      </w:r>
     </w:p>
     <w:p>
       <w:pPr>
         <w:pStyle w:val="ListParagraph"/>
         <w:numPr>
           <w:ilvl w:val="0"/>
-          <w:numId w:val="2"/>
+          <w:numId w:val="5"/>
         </w:numPr>
       </w:pPr>
       <w:r>
-        <w:t xml:space="preserve">pull in </w:t>
-      </w:r>
-      <w:r>
-        <w:t>the zero speed frames from the test data since that is easily human annotated.</w:t>
-      </w:r>
-    </w:p>
+        <w:t xml:space="preserve">load now and </w:t>
+      </w:r>
+      <w:proofErr w:type="spellStart"/>
+      <w:r>
+        <w:t>prev</w:t>
+      </w:r>
+      <w:proofErr w:type="spellEnd"/>
+      <w:r>
+        <w:t xml:space="preserve"> images</w:t>
+      </w:r>
+    </w:p>
+    <w:p>
+      <w:pPr>
+        <w:pStyle w:val="ListParagraph"/>
+        <w:numPr>
+          <w:ilvl w:val="0"/>
+          <w:numId w:val="5"/>
+        </w:numPr>
+      </w:pPr>
+      <w:r>
+        <w:t xml:space="preserve">crop now and </w:t>
+      </w:r>
+      <w:proofErr w:type="spellStart"/>
+      <w:r>
+        <w:t>prev</w:t>
+      </w:r>
+      <w:proofErr w:type="spellEnd"/>
+      <w:r>
+        <w:t xml:space="preserve"> images</w:t>
+      </w:r>
+    </w:p>
+    <w:p>
+      <w:pPr>
+        <w:pStyle w:val="ListParagraph"/>
+        <w:numPr>
+          <w:ilvl w:val="0"/>
+          <w:numId w:val="5"/>
+        </w:numPr>
+      </w:pPr>
+      <w:r>
+        <w:lastRenderedPageBreak/>
+        <w:t xml:space="preserve">Canny edge detection for now and </w:t>
+      </w:r>
+      <w:proofErr w:type="spellStart"/>
+      <w:r>
+        <w:t>prev</w:t>
+      </w:r>
+      <w:proofErr w:type="spellEnd"/>
+      <w:r>
+        <w:t xml:space="preserve"> images (settings should probably be learnable)</w:t>
+      </w:r>
+    </w:p>
+    <w:p>
+      <w:pPr>
+        <w:pStyle w:val="ListParagraph"/>
+        <w:numPr>
+          <w:ilvl w:val="0"/>
+          <w:numId w:val="5"/>
+        </w:numPr>
+      </w:pPr>
+      <w:r>
+        <w:t>optical flow between edges (settings should probably be learnable)</w:t>
+      </w:r>
+    </w:p>
+    <w:p>
+      <w:r>
+        <w:t xml:space="preserve">img4d= stack of optical flow output, where flow output is same size as copped image, stack is size </w:t>
+      </w:r>
+      <w:proofErr w:type="spellStart"/>
+      <w:r>
+        <w:t>batch_size</w:t>
+      </w:r>
+      <w:proofErr w:type="spellEnd"/>
+      <w:r>
+        <w:t xml:space="preserve"> fed to generator</w:t>
+      </w:r>
+    </w:p>
+    <w:p>
+      <w:r>
+        <w:t xml:space="preserve">this was at </w:t>
+      </w:r>
+      <w:r>
+        <w:t>fca1dd8f8ac92a359bffab445ef7714098589c0a</w:t>
+      </w:r>
+    </w:p>
+    <w:p/>
     <w:p/>
     <w:sectPr>
       <w:pgSz w:w="12240" w:h="15840"/>
@@ -3206,6 +3214,92 @@
     </w:lvl>
   </w:abstractNum>
   <w:abstractNum w:abstractNumId="2" w15:restartNumberingAfterBreak="0">
+    <w:nsid w:val="1FB64FFD"/>
+    <w:multiLevelType w:val="hybridMultilevel"/>
+    <w:tmpl w:val="4106E5B0"/>
+    <w:lvl w:ilvl="0" w:tplc="0409000F">
+      <w:start w:val="1"/>
+      <w:numFmt w:val="decimal"/>
+      <w:lvlText w:val="%1."/>
+      <w:lvlJc w:val="left"/>
+      <w:pPr>
+        <w:ind w:left="720" w:hanging="360"/>
+      </w:pPr>
+    </w:lvl>
+    <w:lvl w:ilvl="1" w:tplc="04090019" w:tentative="1">
+      <w:start w:val="1"/>
+      <w:numFmt w:val="lowerLetter"/>
+      <w:lvlText w:val="%2."/>
+      <w:lvlJc w:val="left"/>
+      <w:pPr>
+        <w:ind w:left="1440" w:hanging="360"/>
+      </w:pPr>
+    </w:lvl>
+    <w:lvl w:ilvl="2" w:tplc="0409001B" w:tentative="1">
+      <w:start w:val="1"/>
+      <w:numFmt w:val="lowerRoman"/>
+      <w:lvlText w:val="%3."/>
+      <w:lvlJc w:val="right"/>
+      <w:pPr>
+        <w:ind w:left="2160" w:hanging="180"/>
+      </w:pPr>
+    </w:lvl>
+    <w:lvl w:ilvl="3" w:tplc="0409000F" w:tentative="1">
+      <w:start w:val="1"/>
+      <w:numFmt w:val="decimal"/>
+      <w:lvlText w:val="%4."/>
+      <w:lvlJc w:val="left"/>
+      <w:pPr>
+        <w:ind w:left="2880" w:hanging="360"/>
+      </w:pPr>
+    </w:lvl>
+    <w:lvl w:ilvl="4" w:tplc="04090019" w:tentative="1">
+      <w:start w:val="1"/>
+      <w:numFmt w:val="lowerLetter"/>
+      <w:lvlText w:val="%5."/>
+      <w:lvlJc w:val="left"/>
+      <w:pPr>
+        <w:ind w:left="3600" w:hanging="360"/>
+      </w:pPr>
+    </w:lvl>
+    <w:lvl w:ilvl="5" w:tplc="0409001B" w:tentative="1">
+      <w:start w:val="1"/>
+      <w:numFmt w:val="lowerRoman"/>
+      <w:lvlText w:val="%6."/>
+      <w:lvlJc w:val="right"/>
+      <w:pPr>
+        <w:ind w:left="4320" w:hanging="180"/>
+      </w:pPr>
+    </w:lvl>
+    <w:lvl w:ilvl="6" w:tplc="0409000F" w:tentative="1">
+      <w:start w:val="1"/>
+      <w:numFmt w:val="decimal"/>
+      <w:lvlText w:val="%7."/>
+      <w:lvlJc w:val="left"/>
+      <w:pPr>
+        <w:ind w:left="5040" w:hanging="360"/>
+      </w:pPr>
+    </w:lvl>
+    <w:lvl w:ilvl="7" w:tplc="04090019" w:tentative="1">
+      <w:start w:val="1"/>
+      <w:numFmt w:val="lowerLetter"/>
+      <w:lvlText w:val="%8."/>
+      <w:lvlJc w:val="left"/>
+      <w:pPr>
+        <w:ind w:left="5760" w:hanging="360"/>
+      </w:pPr>
+    </w:lvl>
+    <w:lvl w:ilvl="8" w:tplc="0409001B" w:tentative="1">
+      <w:start w:val="1"/>
+      <w:numFmt w:val="lowerRoman"/>
+      <w:lvlText w:val="%9."/>
+      <w:lvlJc w:val="right"/>
+      <w:pPr>
+        <w:ind w:left="6480" w:hanging="180"/>
+      </w:pPr>
+    </w:lvl>
+  </w:abstractNum>
+  <w:abstractNum w:abstractNumId="3" w15:restartNumberingAfterBreak="0">
     <w:nsid w:val="57797B15"/>
     <w:multiLevelType w:val="hybridMultilevel"/>
     <w:tmpl w:val="4106E5B0"/>
@@ -3291,7 +3385,7 @@
       </w:pPr>
     </w:lvl>
   </w:abstractNum>
-  <w:abstractNum w:abstractNumId="3" w15:restartNumberingAfterBreak="0">
+  <w:abstractNum w:abstractNumId="4" w15:restartNumberingAfterBreak="0">
     <w:nsid w:val="68763E43"/>
     <w:multiLevelType w:val="hybridMultilevel"/>
     <w:tmpl w:val="C76869C4"/>
@@ -3384,9 +3478,12 @@
     <w:abstractNumId w:val="0"/>
   </w:num>
   <w:num w:numId="3">
+    <w:abstractNumId w:val="4"/>
+  </w:num>
+  <w:num w:numId="4">
     <w:abstractNumId w:val="3"/>
   </w:num>
-  <w:num w:numId="4">
+  <w:num w:numId="5">
     <w:abstractNumId w:val="2"/>
   </w:num>
 </w:numbering>

</xml_diff>